<commit_message>
Add github repository link
</commit_message>
<xml_diff>
--- a/PRT582  Testing Report_Alvin_Monsi_Mammoottil.docx
+++ b/PRT582  Testing Report_Alvin_Monsi_Mammoottil.docx
@@ -1975,21 +1975,7 @@
           <w:sz w:val="24"/>
           <w:szCs w:val="24"/>
         </w:rPr>
-        <w:t xml:space="preserve">Player will be presented with </w:t>
-      </w:r>
-      <w:r>
-        <w:rPr>
-          <w:sz w:val="24"/>
-          <w:szCs w:val="24"/>
-        </w:rPr>
-        <w:t>several</w:t>
-      </w:r>
-      <w:r>
-        <w:rPr>
-          <w:sz w:val="24"/>
-          <w:szCs w:val="24"/>
-        </w:rPr>
-        <w:t xml:space="preserve"> blank spaces representing the missing letters the player needs to find.</w:t>
+        <w:t>Player will be presented with several blank spaces representing the missing letters the player needs to find.</w:t>
       </w:r>
     </w:p>
     <w:p>
@@ -2187,6 +2173,14 @@
         </w:rPr>
         <w:t xml:space="preserve">GitHub repository link: </w:t>
       </w:r>
+      <w:hyperlink r:id="rId10" w:history="1">
+        <w:r>
+          <w:rPr>
+            <w:rStyle w:val="Hyperlink"/>
+          </w:rPr>
+          <w:t>https://github.com/Alvin2810/PRT582_Assignment_1</w:t>
+        </w:r>
+      </w:hyperlink>
     </w:p>
     <w:p>
       <w:pPr>
@@ -2556,7 +2550,7 @@
                     <pic:cNvPicPr/>
                   </pic:nvPicPr>
                   <pic:blipFill rotWithShape="1">
-                    <a:blip r:embed="rId10"/>
+                    <a:blip r:embed="rId11"/>
                     <a:srcRect b="35211"/>
                     <a:stretch/>
                   </pic:blipFill>
@@ -2678,7 +2672,7 @@
           </mc:Choice>
           <mc:Fallback>
             <w:pict>
-              <v:rect w14:anchorId="016DA08B" id="Rectangle 3" o:spid="_x0000_s1026" style="position:absolute;margin-left:5.95pt;margin-top:17.9pt;width:60.75pt;height:19.5pt;z-index:251445760;visibility:visible;mso-wrap-style:square;mso-width-percent:0;mso-height-percent:0;mso-wrap-distance-left:9pt;mso-wrap-distance-top:0;mso-wrap-distance-right:9pt;mso-wrap-distance-bottom:0;mso-position-horizontal:absolute;mso-position-horizontal-relative:text;mso-position-vertical:absolute;mso-position-vertical-relative:text;mso-width-percent:0;mso-height-percent:0;mso-width-relative:margin;mso-height-relative:margin;v-text-anchor:middle" o:gfxdata="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" fillcolor="#ffc000" strokecolor="#243f60 [1604]" strokeweight="2pt">
+              <v:rect w14:anchorId="5B1D39D8" id="Rectangle 3" o:spid="_x0000_s1026" style="position:absolute;margin-left:5.95pt;margin-top:17.9pt;width:60.75pt;height:19.5pt;z-index:251445760;visibility:visible;mso-wrap-style:square;mso-width-percent:0;mso-height-percent:0;mso-wrap-distance-left:9pt;mso-wrap-distance-top:0;mso-wrap-distance-right:9pt;mso-wrap-distance-bottom:0;mso-position-horizontal:absolute;mso-position-horizontal-relative:text;mso-position-vertical:absolute;mso-position-vertical-relative:text;mso-width-percent:0;mso-height-percent:0;mso-width-relative:margin;mso-height-relative:margin;v-text-anchor:middle" o:gfxdata="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" fillcolor="#ffc000" strokecolor="#243f60 [1604]" strokeweight="2pt">
                 <v:fill opacity="27499f"/>
               </v:rect>
             </w:pict>
@@ -2759,7 +2753,7 @@
           </mc:Choice>
           <mc:Fallback>
             <w:pict>
-              <v:rect w14:anchorId="1AEC6CD0" id="Rectangle 14" o:spid="_x0000_s1026" style="position:absolute;margin-left:6pt;margin-top:124.4pt;width:60.75pt;height:19.5pt;z-index:251473408;visibility:visible;mso-wrap-style:square;mso-width-percent:0;mso-height-percent:0;mso-wrap-distance-left:9pt;mso-wrap-distance-top:0;mso-wrap-distance-right:9pt;mso-wrap-distance-bottom:0;mso-position-horizontal:absolute;mso-position-horizontal-relative:text;mso-position-vertical:absolute;mso-position-vertical-relative:text;mso-width-percent:0;mso-height-percent:0;mso-width-relative:margin;mso-height-relative:margin;v-text-anchor:middle" o:gfxdata="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" fillcolor="#ffc000" strokecolor="#243f60 [1604]" strokeweight="2pt">
+              <v:rect w14:anchorId="0C13F2EE" id="Rectangle 14" o:spid="_x0000_s1026" style="position:absolute;margin-left:6pt;margin-top:124.4pt;width:60.75pt;height:19.5pt;z-index:251473408;visibility:visible;mso-wrap-style:square;mso-width-percent:0;mso-height-percent:0;mso-wrap-distance-left:9pt;mso-wrap-distance-top:0;mso-wrap-distance-right:9pt;mso-wrap-distance-bottom:0;mso-position-horizontal:absolute;mso-position-horizontal-relative:text;mso-position-vertical:absolute;mso-position-vertical-relative:text;mso-width-percent:0;mso-height-percent:0;mso-width-relative:margin;mso-height-relative:margin;v-text-anchor:middle" o:gfxdata="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" fillcolor="#ffc000" strokecolor="#243f60 [1604]" strokeweight="2pt">
                 <v:fill opacity="27499f"/>
               </v:rect>
             </w:pict>
@@ -2840,7 +2834,7 @@
           </mc:Choice>
           <mc:Fallback>
             <w:pict>
-              <v:rect w14:anchorId="1FF41029" id="Rectangle 15" o:spid="_x0000_s1026" style="position:absolute;margin-left:6pt;margin-top:158.15pt;width:60.75pt;height:19.5pt;z-index:251588096;visibility:visible;mso-wrap-style:square;mso-width-percent:0;mso-height-percent:0;mso-wrap-distance-left:9pt;mso-wrap-distance-top:0;mso-wrap-distance-right:9pt;mso-wrap-distance-bottom:0;mso-position-horizontal:absolute;mso-position-horizontal-relative:text;mso-position-vertical:absolute;mso-position-vertical-relative:text;mso-width-percent:0;mso-height-percent:0;mso-width-relative:margin;mso-height-relative:margin;v-text-anchor:middle" o:gfxdata="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" fillcolor="#ffc000" strokecolor="#243f60 [1604]" strokeweight="2pt">
+              <v:rect w14:anchorId="23B1D366" id="Rectangle 15" o:spid="_x0000_s1026" style="position:absolute;margin-left:6pt;margin-top:158.15pt;width:60.75pt;height:19.5pt;z-index:251588096;visibility:visible;mso-wrap-style:square;mso-width-percent:0;mso-height-percent:0;mso-wrap-distance-left:9pt;mso-wrap-distance-top:0;mso-wrap-distance-right:9pt;mso-wrap-distance-bottom:0;mso-position-horizontal:absolute;mso-position-horizontal-relative:text;mso-position-vertical:absolute;mso-position-vertical-relative:text;mso-width-percent:0;mso-height-percent:0;mso-width-relative:margin;mso-height-relative:margin;v-text-anchor:middle" o:gfxdata="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" fillcolor="#ffc000" strokecolor="#243f60 [1604]" strokeweight="2pt">
                 <v:fill opacity="27499f"/>
               </v:rect>
             </w:pict>
@@ -2921,7 +2915,7 @@
           </mc:Choice>
           <mc:Fallback>
             <w:pict>
-              <v:rect w14:anchorId="3D791928" id="Rectangle 13" o:spid="_x0000_s1026" style="position:absolute;margin-left:6pt;margin-top:87.65pt;width:60.75pt;height:19.5pt;z-index:251464192;visibility:visible;mso-wrap-style:square;mso-width-percent:0;mso-height-percent:0;mso-wrap-distance-left:9pt;mso-wrap-distance-top:0;mso-wrap-distance-right:9pt;mso-wrap-distance-bottom:0;mso-position-horizontal:absolute;mso-position-horizontal-relative:text;mso-position-vertical:absolute;mso-position-vertical-relative:text;mso-width-percent:0;mso-height-percent:0;mso-width-relative:margin;mso-height-relative:margin;v-text-anchor:middle" o:gfxdata="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" fillcolor="#ffc000" strokecolor="#243f60 [1604]" strokeweight="2pt">
+              <v:rect w14:anchorId="0CD669AC" id="Rectangle 13" o:spid="_x0000_s1026" style="position:absolute;margin-left:6pt;margin-top:87.65pt;width:60.75pt;height:19.5pt;z-index:251464192;visibility:visible;mso-wrap-style:square;mso-width-percent:0;mso-height-percent:0;mso-wrap-distance-left:9pt;mso-wrap-distance-top:0;mso-wrap-distance-right:9pt;mso-wrap-distance-bottom:0;mso-position-horizontal:absolute;mso-position-horizontal-relative:text;mso-position-vertical:absolute;mso-position-vertical-relative:text;mso-width-percent:0;mso-height-percent:0;mso-width-relative:margin;mso-height-relative:margin;v-text-anchor:middle" o:gfxdata="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" fillcolor="#ffc000" strokecolor="#243f60 [1604]" strokeweight="2pt">
                 <v:fill opacity="27499f"/>
               </v:rect>
             </w:pict>
@@ -3002,7 +2996,7 @@
           </mc:Choice>
           <mc:Fallback>
             <w:pict>
-              <v:rect w14:anchorId="455BC0B1" id="Rectangle 12" o:spid="_x0000_s1026" style="position:absolute;margin-left:6pt;margin-top:53.9pt;width:60.75pt;height:19.5pt;z-index:251454976;visibility:visible;mso-wrap-style:square;mso-width-percent:0;mso-height-percent:0;mso-wrap-distance-left:9pt;mso-wrap-distance-top:0;mso-wrap-distance-right:9pt;mso-wrap-distance-bottom:0;mso-position-horizontal:absolute;mso-position-horizontal-relative:text;mso-position-vertical:absolute;mso-position-vertical-relative:text;mso-width-percent:0;mso-height-percent:0;mso-width-relative:margin;mso-height-relative:margin;v-text-anchor:middle" o:gfxdata="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" fillcolor="#ffc000" strokecolor="#243f60 [1604]" strokeweight="2pt">
+              <v:rect w14:anchorId="103407CC" id="Rectangle 12" o:spid="_x0000_s1026" style="position:absolute;margin-left:6pt;margin-top:53.9pt;width:60.75pt;height:19.5pt;z-index:251454976;visibility:visible;mso-wrap-style:square;mso-width-percent:0;mso-height-percent:0;mso-wrap-distance-left:9pt;mso-wrap-distance-top:0;mso-wrap-distance-right:9pt;mso-wrap-distance-bottom:0;mso-position-horizontal:absolute;mso-position-horizontal-relative:text;mso-position-vertical:absolute;mso-position-vertical-relative:text;mso-width-percent:0;mso-height-percent:0;mso-width-relative:margin;mso-height-relative:margin;v-text-anchor:middle" o:gfxdata="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" fillcolor="#ffc000" strokecolor="#243f60 [1604]" strokeweight="2pt">
                 <v:fill opacity="27499f"/>
               </v:rect>
             </w:pict>
@@ -3029,7 +3023,7 @@
                     <pic:cNvPicPr/>
                   </pic:nvPicPr>
                   <pic:blipFill>
-                    <a:blip r:embed="rId11"/>
+                    <a:blip r:embed="rId12"/>
                     <a:stretch>
                       <a:fillRect/>
                     </a:stretch>
@@ -3487,7 +3481,7 @@
           </mc:Choice>
           <mc:Fallback>
             <w:pict>
-              <v:rect w14:anchorId="6F5C8817" id="Rectangle 47" o:spid="_x0000_s1026" style="position:absolute;margin-left:35.55pt;margin-top:185.75pt;width:380.25pt;height:104.15pt;z-index:251790848;visibility:visible;mso-wrap-style:square;mso-width-percent:0;mso-height-percent:0;mso-wrap-distance-left:9pt;mso-wrap-distance-top:0;mso-wrap-distance-right:9pt;mso-wrap-distance-bottom:0;mso-position-horizontal:absolute;mso-position-horizontal-relative:text;mso-position-vertical:absolute;mso-position-vertical-relative:text;mso-width-percent:0;mso-height-percent:0;mso-width-relative:margin;mso-height-relative:margin;v-text-anchor:middle" o:gfxdata="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" fillcolor="#ffc000" strokecolor="black [3213]" strokeweight="2pt">
+              <v:rect w14:anchorId="309DA75C" id="Rectangle 47" o:spid="_x0000_s1026" style="position:absolute;margin-left:35.55pt;margin-top:185.75pt;width:380.25pt;height:104.15pt;z-index:251790848;visibility:visible;mso-wrap-style:square;mso-width-percent:0;mso-height-percent:0;mso-wrap-distance-left:9pt;mso-wrap-distance-top:0;mso-wrap-distance-right:9pt;mso-wrap-distance-bottom:0;mso-position-horizontal:absolute;mso-position-horizontal-relative:text;mso-position-vertical:absolute;mso-position-vertical-relative:text;mso-width-percent:0;mso-height-percent:0;mso-width-relative:margin;mso-height-relative:margin;v-text-anchor:middle" o:gfxdata="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" fillcolor="#ffc000" strokecolor="black [3213]" strokeweight="2pt">
                 <v:fill opacity="27499f"/>
               </v:rect>
             </w:pict>
@@ -3514,7 +3508,7 @@
                     <pic:cNvPicPr/>
                   </pic:nvPicPr>
                   <pic:blipFill>
-                    <a:blip r:embed="rId12"/>
+                    <a:blip r:embed="rId13"/>
                     <a:stretch>
                       <a:fillRect/>
                     </a:stretch>
@@ -3580,7 +3574,7 @@
                     <pic:cNvPicPr/>
                   </pic:nvPicPr>
                   <pic:blipFill>
-                    <a:blip r:embed="rId13"/>
+                    <a:blip r:embed="rId14"/>
                     <a:stretch>
                       <a:fillRect/>
                     </a:stretch>
@@ -3772,7 +3766,7 @@
           </mc:Choice>
           <mc:Fallback>
             <w:pict>
-              <v:rect w14:anchorId="15ECB111" id="Rectangle 6" o:spid="_x0000_s1026" style="position:absolute;margin-left:30pt;margin-top:466.9pt;width:105.75pt;height:47.25pt;z-index:251482624;visibility:visible;mso-wrap-style:square;mso-width-percent:0;mso-height-percent:0;mso-wrap-distance-left:9pt;mso-wrap-distance-top:0;mso-wrap-distance-right:9pt;mso-wrap-distance-bottom:0;mso-position-horizontal:absolute;mso-position-horizontal-relative:text;mso-position-vertical:absolute;mso-position-vertical-relative:text;mso-width-percent:0;mso-height-percent:0;mso-width-relative:margin;mso-height-relative:margin;v-text-anchor:middle" o:gfxdata="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" fillcolor="#ffc000" strokecolor="#243f60 [1604]" strokeweight="2pt">
+              <v:rect w14:anchorId="3A4A2E3A" id="Rectangle 6" o:spid="_x0000_s1026" style="position:absolute;margin-left:30pt;margin-top:466.9pt;width:105.75pt;height:47.25pt;z-index:251482624;visibility:visible;mso-wrap-style:square;mso-width-percent:0;mso-height-percent:0;mso-wrap-distance-left:9pt;mso-wrap-distance-top:0;mso-wrap-distance-right:9pt;mso-wrap-distance-bottom:0;mso-position-horizontal:absolute;mso-position-horizontal-relative:text;mso-position-vertical:absolute;mso-position-vertical-relative:text;mso-width-percent:0;mso-height-percent:0;mso-width-relative:margin;mso-height-relative:margin;v-text-anchor:middle" o:gfxdata="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" fillcolor="#ffc000" strokecolor="#243f60 [1604]" strokeweight="2pt">
                 <v:fill opacity="27499f"/>
               </v:rect>
             </w:pict>
@@ -4143,7 +4137,7 @@
           </mc:Choice>
           <mc:Fallback>
             <w:pict>
-              <v:rect w14:anchorId="285B0E04" id="Rectangle 44" o:spid="_x0000_s1026" style="position:absolute;margin-left:54pt;margin-top:266.6pt;width:289.5pt;height:93.75pt;z-index:251606528;visibility:visible;mso-wrap-style:square;mso-width-percent:0;mso-height-percent:0;mso-wrap-distance-left:9pt;mso-wrap-distance-top:0;mso-wrap-distance-right:9pt;mso-wrap-distance-bottom:0;mso-position-horizontal:absolute;mso-position-horizontal-relative:text;mso-position-vertical:absolute;mso-position-vertical-relative:text;mso-width-percent:0;mso-height-percent:0;mso-width-relative:margin;mso-height-relative:margin;v-text-anchor:middle" o:gfxdata="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" fillcolor="#ffc000" strokecolor="black [3213]" strokeweight="2pt">
+              <v:rect w14:anchorId="6DDC8C2A" id="Rectangle 44" o:spid="_x0000_s1026" style="position:absolute;margin-left:54pt;margin-top:266.6pt;width:289.5pt;height:93.75pt;z-index:251606528;visibility:visible;mso-wrap-style:square;mso-width-percent:0;mso-height-percent:0;mso-wrap-distance-left:9pt;mso-wrap-distance-top:0;mso-wrap-distance-right:9pt;mso-wrap-distance-bottom:0;mso-position-horizontal:absolute;mso-position-horizontal-relative:text;mso-position-vertical:absolute;mso-position-vertical-relative:text;mso-width-percent:0;mso-height-percent:0;mso-width-relative:margin;mso-height-relative:margin;v-text-anchor:middle" o:gfxdata="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" fillcolor="#ffc000" strokecolor="black [3213]" strokeweight="2pt">
                 <v:fill opacity="27499f"/>
               </v:rect>
             </w:pict>
@@ -4170,7 +4164,7 @@
                     <pic:cNvPicPr/>
                   </pic:nvPicPr>
                   <pic:blipFill>
-                    <a:blip r:embed="rId14"/>
+                    <a:blip r:embed="rId15"/>
                     <a:stretch>
                       <a:fillRect/>
                     </a:stretch>
@@ -4261,7 +4255,7 @@
                     <pic:cNvPicPr/>
                   </pic:nvPicPr>
                   <pic:blipFill>
-                    <a:blip r:embed="rId15"/>
+                    <a:blip r:embed="rId16"/>
                     <a:stretch>
                       <a:fillRect/>
                     </a:stretch>
@@ -4679,7 +4673,7 @@
           </mc:Choice>
           <mc:Fallback>
             <w:pict>
-              <v:rect w14:anchorId="7D84082E" id="Rectangle 52" o:spid="_x0000_s1026" style="position:absolute;margin-left:28.3pt;margin-top:270.25pt;width:242.25pt;height:9.75pt;z-index:251501056;visibility:visible;mso-wrap-style:square;mso-width-percent:0;mso-height-percent:0;mso-wrap-distance-left:9pt;mso-wrap-distance-top:0;mso-wrap-distance-right:9pt;mso-wrap-distance-bottom:0;mso-position-horizontal:absolute;mso-position-horizontal-relative:text;mso-position-vertical:absolute;mso-position-vertical-relative:text;mso-width-percent:0;mso-height-percent:0;mso-width-relative:margin;mso-height-relative:margin;v-text-anchor:middle" o:gfxdata="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" fillcolor="#ffc000" strokecolor="black [3213]" strokeweight="2pt">
+              <v:rect w14:anchorId="3E2DA7B9" id="Rectangle 52" o:spid="_x0000_s1026" style="position:absolute;margin-left:28.3pt;margin-top:270.25pt;width:242.25pt;height:9.75pt;z-index:251501056;visibility:visible;mso-wrap-style:square;mso-width-percent:0;mso-height-percent:0;mso-wrap-distance-left:9pt;mso-wrap-distance-top:0;mso-wrap-distance-right:9pt;mso-wrap-distance-bottom:0;mso-position-horizontal:absolute;mso-position-horizontal-relative:text;mso-position-vertical:absolute;mso-position-vertical-relative:text;mso-width-percent:0;mso-height-percent:0;mso-width-relative:margin;mso-height-relative:margin;v-text-anchor:middle" o:gfxdata="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" fillcolor="#ffc000" strokecolor="black [3213]" strokeweight="2pt">
                 <v:fill opacity="27499f"/>
               </v:rect>
             </w:pict>
@@ -4765,7 +4759,7 @@
           </mc:Choice>
           <mc:Fallback>
             <w:pict>
-              <v:rect w14:anchorId="5363AD76" id="Rectangle 48" o:spid="_x0000_s1026" style="position:absolute;margin-left:27.25pt;margin-top:331pt;width:270pt;height:55.5pt;z-index:251519488;visibility:visible;mso-wrap-style:square;mso-width-percent:0;mso-height-percent:0;mso-wrap-distance-left:9pt;mso-wrap-distance-top:0;mso-wrap-distance-right:9pt;mso-wrap-distance-bottom:0;mso-position-horizontal:absolute;mso-position-horizontal-relative:text;mso-position-vertical:absolute;mso-position-vertical-relative:text;mso-width-percent:0;mso-height-percent:0;mso-width-relative:margin;mso-height-relative:margin;v-text-anchor:middle" o:gfxdata="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" fillcolor="#ffc000" strokecolor="black [3213]" strokeweight="2pt">
+              <v:rect w14:anchorId="73324982" id="Rectangle 48" o:spid="_x0000_s1026" style="position:absolute;margin-left:27.25pt;margin-top:331pt;width:270pt;height:55.5pt;z-index:251519488;visibility:visible;mso-wrap-style:square;mso-width-percent:0;mso-height-percent:0;mso-wrap-distance-left:9pt;mso-wrap-distance-top:0;mso-wrap-distance-right:9pt;mso-wrap-distance-bottom:0;mso-position-horizontal:absolute;mso-position-horizontal-relative:text;mso-position-vertical:absolute;mso-position-vertical-relative:text;mso-width-percent:0;mso-height-percent:0;mso-width-relative:margin;mso-height-relative:margin;v-text-anchor:middle" o:gfxdata="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" fillcolor="#ffc000" strokecolor="black [3213]" strokeweight="2pt">
                 <v:fill opacity="27499f"/>
               </v:rect>
             </w:pict>
@@ -4851,7 +4845,7 @@
           </mc:Choice>
           <mc:Fallback>
             <w:pict>
-              <v:rect w14:anchorId="72B7CA66" id="Rectangle 49" o:spid="_x0000_s1026" style="position:absolute;margin-left:26.25pt;margin-top:213.25pt;width:242.25pt;height:39.75pt;z-index:251545088;visibility:visible;mso-wrap-style:square;mso-width-percent:0;mso-height-percent:0;mso-wrap-distance-left:9pt;mso-wrap-distance-top:0;mso-wrap-distance-right:9pt;mso-wrap-distance-bottom:0;mso-position-horizontal:absolute;mso-position-horizontal-relative:text;mso-position-vertical:absolute;mso-position-vertical-relative:text;mso-width-percent:0;mso-height-percent:0;mso-width-relative:margin;mso-height-relative:margin;v-text-anchor:middle" o:gfxdata="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" fillcolor="#ffc000" strokecolor="black [3213]" strokeweight="2pt">
+              <v:rect w14:anchorId="60CBFF34" id="Rectangle 49" o:spid="_x0000_s1026" style="position:absolute;margin-left:26.25pt;margin-top:213.25pt;width:242.25pt;height:39.75pt;z-index:251545088;visibility:visible;mso-wrap-style:square;mso-width-percent:0;mso-height-percent:0;mso-wrap-distance-left:9pt;mso-wrap-distance-top:0;mso-wrap-distance-right:9pt;mso-wrap-distance-bottom:0;mso-position-horizontal:absolute;mso-position-horizontal-relative:text;mso-position-vertical:absolute;mso-position-vertical-relative:text;mso-width-percent:0;mso-height-percent:0;mso-width-relative:margin;mso-height-relative:margin;v-text-anchor:middle" o:gfxdata="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" fillcolor="#ffc000" strokecolor="black [3213]" strokeweight="2pt">
                 <v:fill opacity="27499f"/>
               </v:rect>
             </w:pict>
@@ -4893,7 +4887,7 @@
                     <pic:cNvPicPr/>
                   </pic:nvPicPr>
                   <pic:blipFill>
-                    <a:blip r:embed="rId16"/>
+                    <a:blip r:embed="rId17"/>
                     <a:stretch>
                       <a:fillRect/>
                     </a:stretch>
@@ -4979,7 +4973,7 @@
                     <pic:cNvPicPr/>
                   </pic:nvPicPr>
                   <pic:blipFill>
-                    <a:blip r:embed="rId17"/>
+                    <a:blip r:embed="rId18"/>
                     <a:stretch>
                       <a:fillRect/>
                     </a:stretch>
@@ -5456,7 +5450,7 @@
           </mc:Choice>
           <mc:Fallback>
             <w:pict>
-              <v:rect w14:anchorId="6BE2B2A6" id="Rectangle 19" o:spid="_x0000_s1026" style="position:absolute;margin-left:80.5pt;margin-top:172.35pt;width:137.3pt;height:41pt;z-index:251491840;visibility:visible;mso-wrap-style:square;mso-width-percent:0;mso-height-percent:0;mso-wrap-distance-left:9pt;mso-wrap-distance-top:0;mso-wrap-distance-right:9pt;mso-wrap-distance-bottom:0;mso-position-horizontal:absolute;mso-position-horizontal-relative:text;mso-position-vertical:absolute;mso-position-vertical-relative:text;mso-width-percent:0;mso-height-percent:0;mso-width-relative:margin;mso-height-relative:margin;v-text-anchor:middle" o:gfxdata="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" fillcolor="#ffc000" strokecolor="black [3213]" strokeweight="2pt">
+              <v:rect w14:anchorId="48C81E7B" id="Rectangle 19" o:spid="_x0000_s1026" style="position:absolute;margin-left:80.5pt;margin-top:172.35pt;width:137.3pt;height:41pt;z-index:251491840;visibility:visible;mso-wrap-style:square;mso-width-percent:0;mso-height-percent:0;mso-wrap-distance-left:9pt;mso-wrap-distance-top:0;mso-wrap-distance-right:9pt;mso-wrap-distance-bottom:0;mso-position-horizontal:absolute;mso-position-horizontal-relative:text;mso-position-vertical:absolute;mso-position-vertical-relative:text;mso-width-percent:0;mso-height-percent:0;mso-width-relative:margin;mso-height-relative:margin;v-text-anchor:middle" o:gfxdata="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" fillcolor="#ffc000" strokecolor="black [3213]" strokeweight="2pt">
                 <v:fill opacity="27499f"/>
               </v:rect>
             </w:pict>
@@ -5483,7 +5477,7 @@
                     <pic:cNvPicPr/>
                   </pic:nvPicPr>
                   <pic:blipFill rotWithShape="1">
-                    <a:blip r:embed="rId18"/>
+                    <a:blip r:embed="rId19"/>
                     <a:srcRect t="45941" b="1"/>
                     <a:stretch/>
                   </pic:blipFill>
@@ -5564,7 +5558,7 @@
                     <pic:cNvPicPr/>
                   </pic:nvPicPr>
                   <pic:blipFill>
-                    <a:blip r:embed="rId19"/>
+                    <a:blip r:embed="rId20"/>
                     <a:stretch>
                       <a:fillRect/>
                     </a:stretch>
@@ -5983,7 +5977,7 @@
           </mc:Choice>
           <mc:Fallback>
             <w:pict>
-              <v:rect w14:anchorId="73017A1D" id="Rectangle 4" o:spid="_x0000_s1026" style="position:absolute;margin-left:52.5pt;margin-top:199.45pt;width:414.75pt;height:56.25pt;z-index:251510272;visibility:visible;mso-wrap-style:square;mso-width-percent:0;mso-height-percent:0;mso-wrap-distance-left:9pt;mso-wrap-distance-top:0;mso-wrap-distance-right:9pt;mso-wrap-distance-bottom:0;mso-position-horizontal:absolute;mso-position-horizontal-relative:text;mso-position-vertical:absolute;mso-position-vertical-relative:text;mso-width-percent:0;mso-height-percent:0;mso-width-relative:margin;mso-height-relative:margin;v-text-anchor:middle" o:gfxdata="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" fillcolor="#ffc000" strokecolor="black [3213]" strokeweight="2pt">
+              <v:rect w14:anchorId="5B7C83A5" id="Rectangle 4" o:spid="_x0000_s1026" style="position:absolute;margin-left:52.5pt;margin-top:199.45pt;width:414.75pt;height:56.25pt;z-index:251510272;visibility:visible;mso-wrap-style:square;mso-width-percent:0;mso-height-percent:0;mso-wrap-distance-left:9pt;mso-wrap-distance-top:0;mso-wrap-distance-right:9pt;mso-wrap-distance-bottom:0;mso-position-horizontal:absolute;mso-position-horizontal-relative:text;mso-position-vertical:absolute;mso-position-vertical-relative:text;mso-width-percent:0;mso-height-percent:0;mso-width-relative:margin;mso-height-relative:margin;v-text-anchor:middle" o:gfxdata="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" fillcolor="#ffc000" strokecolor="black [3213]" strokeweight="2pt">
                 <v:fill opacity="27499f"/>
               </v:rect>
             </w:pict>
@@ -6010,7 +6004,7 @@
                     <pic:cNvPicPr/>
                   </pic:nvPicPr>
                   <pic:blipFill>
-                    <a:blip r:embed="rId20"/>
+                    <a:blip r:embed="rId21"/>
                     <a:stretch>
                       <a:fillRect/>
                     </a:stretch>
@@ -6182,7 +6176,7 @@
           </mc:Choice>
           <mc:Fallback>
             <w:pict>
-              <v:rect w14:anchorId="115779FD" id="Rectangle 8" o:spid="_x0000_s1026" style="position:absolute;margin-left:9.75pt;margin-top:211.5pt;width:84.75pt;height:26.25pt;z-index:251563520;visibility:visible;mso-wrap-style:square;mso-width-percent:0;mso-height-percent:0;mso-wrap-distance-left:9pt;mso-wrap-distance-top:0;mso-wrap-distance-right:9pt;mso-wrap-distance-bottom:0;mso-position-horizontal:absolute;mso-position-horizontal-relative:text;mso-position-vertical:absolute;mso-position-vertical-relative:text;mso-width-percent:0;mso-height-percent:0;mso-width-relative:margin;mso-height-relative:margin;v-text-anchor:middle" o:gfxdata="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" fillcolor="#ffc000" strokecolor="black [3213]" strokeweight="2pt">
+              <v:rect w14:anchorId="3E06A284" id="Rectangle 8" o:spid="_x0000_s1026" style="position:absolute;margin-left:9.75pt;margin-top:211.5pt;width:84.75pt;height:26.25pt;z-index:251563520;visibility:visible;mso-wrap-style:square;mso-width-percent:0;mso-height-percent:0;mso-wrap-distance-left:9pt;mso-wrap-distance-top:0;mso-wrap-distance-right:9pt;mso-wrap-distance-bottom:0;mso-position-horizontal:absolute;mso-position-horizontal-relative:text;mso-position-vertical:absolute;mso-position-vertical-relative:text;mso-width-percent:0;mso-height-percent:0;mso-width-relative:margin;mso-height-relative:margin;v-text-anchor:middle" o:gfxdata="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" fillcolor="#ffc000" strokecolor="black [3213]" strokeweight="2pt">
                 <v:fill opacity="27499f"/>
               </v:rect>
             </w:pict>
@@ -6268,7 +6262,7 @@
           </mc:Choice>
           <mc:Fallback>
             <w:pict>
-              <v:rect w14:anchorId="12B12918" id="Rectangle 7" o:spid="_x0000_s1026" style="position:absolute;margin-left:9.75pt;margin-top:135.75pt;width:84.75pt;height:26.25pt;z-index:251554304;visibility:visible;mso-wrap-style:square;mso-width-percent:0;mso-height-percent:0;mso-wrap-distance-left:9pt;mso-wrap-distance-top:0;mso-wrap-distance-right:9pt;mso-wrap-distance-bottom:0;mso-position-horizontal:absolute;mso-position-horizontal-relative:text;mso-position-vertical:absolute;mso-position-vertical-relative:text;mso-width-percent:0;mso-height-percent:0;mso-width-relative:margin;mso-height-relative:margin;v-text-anchor:middle" o:gfxdata="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" fillcolor="#ffc000" strokecolor="black [3213]" strokeweight="2pt">
+              <v:rect w14:anchorId="628C99A6" id="Rectangle 7" o:spid="_x0000_s1026" style="position:absolute;margin-left:9.75pt;margin-top:135.75pt;width:84.75pt;height:26.25pt;z-index:251554304;visibility:visible;mso-wrap-style:square;mso-width-percent:0;mso-height-percent:0;mso-wrap-distance-left:9pt;mso-wrap-distance-top:0;mso-wrap-distance-right:9pt;mso-wrap-distance-bottom:0;mso-position-horizontal:absolute;mso-position-horizontal-relative:text;mso-position-vertical:absolute;mso-position-vertical-relative:text;mso-width-percent:0;mso-height-percent:0;mso-width-relative:margin;mso-height-relative:margin;v-text-anchor:middle" o:gfxdata="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" fillcolor="#ffc000" strokecolor="black [3213]" strokeweight="2pt">
                 <v:fill opacity="27499f"/>
               </v:rect>
             </w:pict>
@@ -6295,7 +6289,7 @@
                     <pic:cNvPicPr/>
                   </pic:nvPicPr>
                   <pic:blipFill>
-                    <a:blip r:embed="rId21"/>
+                    <a:blip r:embed="rId22"/>
                     <a:stretch>
                       <a:fillRect/>
                     </a:stretch>
@@ -6795,7 +6789,7 @@
           </mc:Choice>
           <mc:Fallback>
             <w:pict>
-              <v:rect w14:anchorId="07C1730A" id="Rectangle 10" o:spid="_x0000_s1026" style="position:absolute;margin-left:54pt;margin-top:243.9pt;width:275.25pt;height:56.25pt;z-index:251597312;visibility:visible;mso-wrap-style:square;mso-width-percent:0;mso-height-percent:0;mso-wrap-distance-left:9pt;mso-wrap-distance-top:0;mso-wrap-distance-right:9pt;mso-wrap-distance-bottom:0;mso-position-horizontal:absolute;mso-position-horizontal-relative:text;mso-position-vertical:absolute;mso-position-vertical-relative:text;mso-width-percent:0;mso-height-percent:0;mso-width-relative:margin;mso-height-relative:margin;v-text-anchor:middle" o:gfxdata="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" fillcolor="#ffc000" strokecolor="black [3213]" strokeweight="2pt">
+              <v:rect w14:anchorId="6221EDFE" id="Rectangle 10" o:spid="_x0000_s1026" style="position:absolute;margin-left:54pt;margin-top:243.9pt;width:275.25pt;height:56.25pt;z-index:251597312;visibility:visible;mso-wrap-style:square;mso-width-percent:0;mso-height-percent:0;mso-wrap-distance-left:9pt;mso-wrap-distance-top:0;mso-wrap-distance-right:9pt;mso-wrap-distance-bottom:0;mso-position-horizontal:absolute;mso-position-horizontal-relative:text;mso-position-vertical:absolute;mso-position-vertical-relative:text;mso-width-percent:0;mso-height-percent:0;mso-width-relative:margin;mso-height-relative:margin;v-text-anchor:middle" o:gfxdata="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" fillcolor="#ffc000" strokecolor="black [3213]" strokeweight="2pt">
                 <v:fill opacity="27499f"/>
               </v:rect>
             </w:pict>
@@ -6822,7 +6816,7 @@
                     <pic:cNvPicPr/>
                   </pic:nvPicPr>
                   <pic:blipFill>
-                    <a:blip r:embed="rId22"/>
+                    <a:blip r:embed="rId23"/>
                     <a:stretch>
                       <a:fillRect/>
                     </a:stretch>
@@ -6894,7 +6888,7 @@
                     <pic:cNvPicPr/>
                   </pic:nvPicPr>
                   <pic:blipFill>
-                    <a:blip r:embed="rId23"/>
+                    <a:blip r:embed="rId24"/>
                     <a:stretch>
                       <a:fillRect/>
                     </a:stretch>
@@ -7353,7 +7347,7 @@
           </mc:Choice>
           <mc:Fallback>
             <w:pict>
-              <v:rect w14:anchorId="1EA0F1CA" id="Rectangle 50" o:spid="_x0000_s1026" style="position:absolute;margin-left:26.25pt;margin-top:30.9pt;width:75.75pt;height:18pt;z-index:251781632;visibility:visible;mso-wrap-style:square;mso-width-percent:0;mso-height-percent:0;mso-wrap-distance-left:9pt;mso-wrap-distance-top:0;mso-wrap-distance-right:9pt;mso-wrap-distance-bottom:0;mso-position-horizontal:absolute;mso-position-horizontal-relative:text;mso-position-vertical:absolute;mso-position-vertical-relative:text;mso-width-percent:0;mso-height-percent:0;mso-width-relative:margin;mso-height-relative:margin;v-text-anchor:middle" o:gfxdata="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" fillcolor="#ffc000" strokecolor="black [3213]" strokeweight="2pt">
+              <v:rect w14:anchorId="0F87D2D1" id="Rectangle 50" o:spid="_x0000_s1026" style="position:absolute;margin-left:26.25pt;margin-top:30.9pt;width:75.75pt;height:18pt;z-index:251781632;visibility:visible;mso-wrap-style:square;mso-width-percent:0;mso-height-percent:0;mso-wrap-distance-left:9pt;mso-wrap-distance-top:0;mso-wrap-distance-right:9pt;mso-wrap-distance-bottom:0;mso-position-horizontal:absolute;mso-position-horizontal-relative:text;mso-position-vertical:absolute;mso-position-vertical-relative:text;mso-width-percent:0;mso-height-percent:0;mso-width-relative:margin;mso-height-relative:margin;v-text-anchor:middle" o:gfxdata="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" fillcolor="#ffc000" strokecolor="black [3213]" strokeweight="2pt">
                 <v:fill opacity="27499f"/>
               </v:rect>
             </w:pict>
@@ -7439,7 +7433,7 @@
           </mc:Choice>
           <mc:Fallback>
             <w:pict>
-              <v:rect w14:anchorId="70B1456C" id="Rectangle 45" o:spid="_x0000_s1026" style="position:absolute;margin-left:45pt;margin-top:122.4pt;width:117.75pt;height:17.25pt;z-index:251772416;visibility:visible;mso-wrap-style:square;mso-width-percent:0;mso-height-percent:0;mso-wrap-distance-left:9pt;mso-wrap-distance-top:0;mso-wrap-distance-right:9pt;mso-wrap-distance-bottom:0;mso-position-horizontal:absolute;mso-position-horizontal-relative:text;mso-position-vertical:absolute;mso-position-vertical-relative:text;mso-width-percent:0;mso-height-percent:0;mso-width-relative:margin;mso-height-relative:margin;v-text-anchor:middle" o:gfxdata="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" fillcolor="#ffc000" strokecolor="black [3213]" strokeweight="2pt">
+              <v:rect w14:anchorId="594B9715" id="Rectangle 45" o:spid="_x0000_s1026" style="position:absolute;margin-left:45pt;margin-top:122.4pt;width:117.75pt;height:17.25pt;z-index:251772416;visibility:visible;mso-wrap-style:square;mso-width-percent:0;mso-height-percent:0;mso-wrap-distance-left:9pt;mso-wrap-distance-top:0;mso-wrap-distance-right:9pt;mso-wrap-distance-bottom:0;mso-position-horizontal:absolute;mso-position-horizontal-relative:text;mso-position-vertical:absolute;mso-position-vertical-relative:text;mso-width-percent:0;mso-height-percent:0;mso-width-relative:margin;mso-height-relative:margin;v-text-anchor:middle" o:gfxdata="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" fillcolor="#ffc000" strokecolor="black [3213]" strokeweight="2pt">
                 <v:fill opacity="27499f"/>
               </v:rect>
             </w:pict>
@@ -7525,7 +7519,7 @@
           </mc:Choice>
           <mc:Fallback>
             <w:pict>
-              <v:rect w14:anchorId="1695AF8D" id="Rectangle 27" o:spid="_x0000_s1026" style="position:absolute;margin-left:35.25pt;margin-top:394.15pt;width:234.75pt;height:13.5pt;z-index:251674112;visibility:visible;mso-wrap-style:square;mso-width-percent:0;mso-height-percent:0;mso-wrap-distance-left:9pt;mso-wrap-distance-top:0;mso-wrap-distance-right:9pt;mso-wrap-distance-bottom:0;mso-position-horizontal:absolute;mso-position-horizontal-relative:text;mso-position-vertical:absolute;mso-position-vertical-relative:text;mso-width-percent:0;mso-height-percent:0;mso-width-relative:margin;mso-height-relative:margin;v-text-anchor:middle" o:gfxdata="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" fillcolor="#ffc000" strokecolor="black [3213]" strokeweight="2pt">
+              <v:rect w14:anchorId="190284A8" id="Rectangle 27" o:spid="_x0000_s1026" style="position:absolute;margin-left:35.25pt;margin-top:394.15pt;width:234.75pt;height:13.5pt;z-index:251674112;visibility:visible;mso-wrap-style:square;mso-width-percent:0;mso-height-percent:0;mso-wrap-distance-left:9pt;mso-wrap-distance-top:0;mso-wrap-distance-right:9pt;mso-wrap-distance-bottom:0;mso-position-horizontal:absolute;mso-position-horizontal-relative:text;mso-position-vertical:absolute;mso-position-vertical-relative:text;mso-width-percent:0;mso-height-percent:0;mso-width-relative:margin;mso-height-relative:margin;v-text-anchor:middle" o:gfxdata="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" fillcolor="#ffc000" strokecolor="black [3213]" strokeweight="2pt">
                 <v:fill opacity="27499f"/>
               </v:rect>
             </w:pict>
@@ -7552,7 +7546,7 @@
                     <pic:cNvPicPr/>
                   </pic:nvPicPr>
                   <pic:blipFill>
-                    <a:blip r:embed="rId24"/>
+                    <a:blip r:embed="rId25"/>
                     <a:stretch>
                       <a:fillRect/>
                     </a:stretch>
@@ -7627,7 +7621,7 @@
                     <pic:cNvPicPr/>
                   </pic:nvPicPr>
                   <pic:blipFill>
-                    <a:blip r:embed="rId25"/>
+                    <a:blip r:embed="rId26"/>
                     <a:stretch>
                       <a:fillRect/>
                     </a:stretch>
@@ -8086,7 +8080,7 @@
           </mc:Choice>
           <mc:Fallback>
             <w:pict>
-              <v:rect w14:anchorId="59C0376A" id="Rectangle 59" o:spid="_x0000_s1026" style="position:absolute;margin-left:33.95pt;margin-top:83.75pt;width:123.6pt;height:11.5pt;z-index:251801088;visibility:visible;mso-wrap-style:square;mso-width-percent:0;mso-height-percent:0;mso-wrap-distance-left:9pt;mso-wrap-distance-top:0;mso-wrap-distance-right:9pt;mso-wrap-distance-bottom:0;mso-position-horizontal:absolute;mso-position-horizontal-relative:text;mso-position-vertical:absolute;mso-position-vertical-relative:text;mso-width-percent:0;mso-height-percent:0;mso-width-relative:margin;mso-height-relative:margin;v-text-anchor:middle" o:gfxdata="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" fillcolor="#ffc000" strokecolor="black [3213]" strokeweight="2pt">
+              <v:rect w14:anchorId="5173DE9B" id="Rectangle 59" o:spid="_x0000_s1026" style="position:absolute;margin-left:33.95pt;margin-top:83.75pt;width:123.6pt;height:11.5pt;z-index:251801088;visibility:visible;mso-wrap-style:square;mso-width-percent:0;mso-height-percent:0;mso-wrap-distance-left:9pt;mso-wrap-distance-top:0;mso-wrap-distance-right:9pt;mso-wrap-distance-bottom:0;mso-position-horizontal:absolute;mso-position-horizontal-relative:text;mso-position-vertical:absolute;mso-position-vertical-relative:text;mso-width-percent:0;mso-height-percent:0;mso-width-relative:margin;mso-height-relative:margin;v-text-anchor:middle" o:gfxdata="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" fillcolor="#ffc000" strokecolor="black [3213]" strokeweight="2pt">
                 <v:fill opacity="27499f"/>
               </v:rect>
             </w:pict>
@@ -8172,7 +8166,7 @@
           </mc:Choice>
           <mc:Fallback>
             <w:pict>
-              <v:rect w14:anchorId="64FB45CE" id="Rectangle 57" o:spid="_x0000_s1026" style="position:absolute;margin-left:33.4pt;margin-top:113.65pt;width:281.2pt;height:11.5pt;z-index:251693568;visibility:visible;mso-wrap-style:square;mso-width-percent:0;mso-height-percent:0;mso-wrap-distance-left:9pt;mso-wrap-distance-top:0;mso-wrap-distance-right:9pt;mso-wrap-distance-bottom:0;mso-position-horizontal:absolute;mso-position-horizontal-relative:text;mso-position-vertical:absolute;mso-position-vertical-relative:text;mso-width-percent:0;mso-height-percent:0;mso-width-relative:margin;mso-height-relative:margin;v-text-anchor:middle" o:gfxdata="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" fillcolor="#ffc000" strokecolor="black [3213]" strokeweight="2pt">
+              <v:rect w14:anchorId="1E4BEF52" id="Rectangle 57" o:spid="_x0000_s1026" style="position:absolute;margin-left:33.4pt;margin-top:113.65pt;width:281.2pt;height:11.5pt;z-index:251693568;visibility:visible;mso-wrap-style:square;mso-width-percent:0;mso-height-percent:0;mso-wrap-distance-left:9pt;mso-wrap-distance-top:0;mso-wrap-distance-right:9pt;mso-wrap-distance-bottom:0;mso-position-horizontal:absolute;mso-position-horizontal-relative:text;mso-position-vertical:absolute;mso-position-vertical-relative:text;mso-width-percent:0;mso-height-percent:0;mso-width-relative:margin;mso-height-relative:margin;v-text-anchor:middle" o:gfxdata="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" fillcolor="#ffc000" strokecolor="black [3213]" strokeweight="2pt">
                 <v:fill opacity="27499f"/>
               </v:rect>
             </w:pict>
@@ -8258,7 +8252,7 @@
           </mc:Choice>
           <mc:Fallback>
             <w:pict>
-              <v:rect w14:anchorId="6C0F2615" id="Rectangle 58" o:spid="_x0000_s1026" style="position:absolute;margin-left:18.75pt;margin-top:305pt;width:194.25pt;height:13.45pt;z-index:251763200;visibility:visible;mso-wrap-style:square;mso-width-percent:0;mso-height-percent:0;mso-wrap-distance-left:9pt;mso-wrap-distance-top:0;mso-wrap-distance-right:9pt;mso-wrap-distance-bottom:0;mso-position-horizontal:absolute;mso-position-horizontal-relative:text;mso-position-vertical:absolute;mso-position-vertical-relative:text;mso-width-percent:0;mso-height-percent:0;mso-width-relative:margin;mso-height-relative:margin;v-text-anchor:middle" o:gfxdata="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" fillcolor="#ffc000" strokecolor="black [3213]" strokeweight="2pt">
+              <v:rect w14:anchorId="28382967" id="Rectangle 58" o:spid="_x0000_s1026" style="position:absolute;margin-left:18.75pt;margin-top:305pt;width:194.25pt;height:13.45pt;z-index:251763200;visibility:visible;mso-wrap-style:square;mso-width-percent:0;mso-height-percent:0;mso-wrap-distance-left:9pt;mso-wrap-distance-top:0;mso-wrap-distance-right:9pt;mso-wrap-distance-bottom:0;mso-position-horizontal:absolute;mso-position-horizontal-relative:text;mso-position-vertical:absolute;mso-position-vertical-relative:text;mso-width-percent:0;mso-height-percent:0;mso-width-relative:margin;mso-height-relative:margin;v-text-anchor:middle" o:gfxdata="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" fillcolor="#ffc000" strokecolor="black [3213]" strokeweight="2pt">
                 <v:fill opacity="27499f"/>
               </v:rect>
             </w:pict>
@@ -8285,7 +8279,7 @@
                     <pic:cNvPicPr/>
                   </pic:nvPicPr>
                   <pic:blipFill rotWithShape="1">
-                    <a:blip r:embed="rId26"/>
+                    <a:blip r:embed="rId27"/>
                     <a:srcRect l="6482" t="15473"/>
                     <a:stretch/>
                   </pic:blipFill>
@@ -8355,7 +8349,7 @@
                     <pic:cNvPicPr/>
                   </pic:nvPicPr>
                   <pic:blipFill>
-                    <a:blip r:embed="rId27"/>
+                    <a:blip r:embed="rId28"/>
                     <a:stretch>
                       <a:fillRect/>
                     </a:stretch>
@@ -8397,64 +8391,6 @@
             <wp:extent cx="2333625" cy="1771650"/>
             <wp:effectExtent l="0" t="0" r="9525" b="0"/>
             <wp:docPr id="62" name="Picture 62"/>
-            <wp:cNvGraphicFramePr>
-              <a:graphicFrameLocks xmlns:a="http://schemas.openxmlformats.org/drawingml/2006/main" noChangeAspect="1"/>
-            </wp:cNvGraphicFramePr>
-            <a:graphic xmlns:a="http://schemas.openxmlformats.org/drawingml/2006/main">
-              <a:graphicData uri="http://schemas.openxmlformats.org/drawingml/2006/picture">
-                <pic:pic xmlns:pic="http://schemas.openxmlformats.org/drawingml/2006/picture">
-                  <pic:nvPicPr>
-                    <pic:cNvPr id="1" name=""/>
-                    <pic:cNvPicPr/>
-                  </pic:nvPicPr>
-                  <pic:blipFill>
-                    <a:blip r:embed="rId28"/>
-                    <a:stretch>
-                      <a:fillRect/>
-                    </a:stretch>
-                  </pic:blipFill>
-                  <pic:spPr>
-                    <a:xfrm>
-                      <a:off x="0" y="0"/>
-                      <a:ext cx="2333625" cy="1771650"/>
-                    </a:xfrm>
-                    <a:prstGeom prst="rect">
-                      <a:avLst/>
-                    </a:prstGeom>
-                  </pic:spPr>
-                </pic:pic>
-              </a:graphicData>
-            </a:graphic>
-          </wp:inline>
-        </w:drawing>
-      </w:r>
-    </w:p>
-    <w:p>
-      <w:pPr>
-        <w:jc w:val="center"/>
-      </w:pPr>
-      <w:r>
-        <w:t>Figure 19: Proof that an appropriate feedback is provided when a player runs out of lives.</w:t>
-      </w:r>
-    </w:p>
-    <w:p>
-      <w:pPr>
-        <w:jc w:val="center"/>
-      </w:pPr>
-    </w:p>
-    <w:p>
-      <w:pPr>
-        <w:jc w:val="center"/>
-      </w:pPr>
-      <w:r>
-        <w:rPr>
-          <w:noProof/>
-        </w:rPr>
-        <w:drawing>
-          <wp:inline distT="0" distB="0" distL="0" distR="0" wp14:anchorId="6CA2A9E6" wp14:editId="61DB995D">
-            <wp:extent cx="4248150" cy="1933575"/>
-            <wp:effectExtent l="0" t="0" r="0" b="9525"/>
-            <wp:docPr id="63" name="Picture 63"/>
             <wp:cNvGraphicFramePr>
               <a:graphicFrameLocks xmlns:a="http://schemas.openxmlformats.org/drawingml/2006/main" noChangeAspect="1"/>
             </wp:cNvGraphicFramePr>
@@ -8474,6 +8410,64 @@
                   <pic:spPr>
                     <a:xfrm>
                       <a:off x="0" y="0"/>
+                      <a:ext cx="2333625" cy="1771650"/>
+                    </a:xfrm>
+                    <a:prstGeom prst="rect">
+                      <a:avLst/>
+                    </a:prstGeom>
+                  </pic:spPr>
+                </pic:pic>
+              </a:graphicData>
+            </a:graphic>
+          </wp:inline>
+        </w:drawing>
+      </w:r>
+    </w:p>
+    <w:p>
+      <w:pPr>
+        <w:jc w:val="center"/>
+      </w:pPr>
+      <w:r>
+        <w:t>Figure 19: Proof that an appropriate feedback is provided when a player runs out of lives.</w:t>
+      </w:r>
+    </w:p>
+    <w:p>
+      <w:pPr>
+        <w:jc w:val="center"/>
+      </w:pPr>
+    </w:p>
+    <w:p>
+      <w:pPr>
+        <w:jc w:val="center"/>
+      </w:pPr>
+      <w:r>
+        <w:rPr>
+          <w:noProof/>
+        </w:rPr>
+        <w:drawing>
+          <wp:inline distT="0" distB="0" distL="0" distR="0" wp14:anchorId="6CA2A9E6" wp14:editId="61DB995D">
+            <wp:extent cx="4248150" cy="1933575"/>
+            <wp:effectExtent l="0" t="0" r="0" b="9525"/>
+            <wp:docPr id="63" name="Picture 63"/>
+            <wp:cNvGraphicFramePr>
+              <a:graphicFrameLocks xmlns:a="http://schemas.openxmlformats.org/drawingml/2006/main" noChangeAspect="1"/>
+            </wp:cNvGraphicFramePr>
+            <a:graphic xmlns:a="http://schemas.openxmlformats.org/drawingml/2006/main">
+              <a:graphicData uri="http://schemas.openxmlformats.org/drawingml/2006/picture">
+                <pic:pic xmlns:pic="http://schemas.openxmlformats.org/drawingml/2006/picture">
+                  <pic:nvPicPr>
+                    <pic:cNvPr id="1" name=""/>
+                    <pic:cNvPicPr/>
+                  </pic:nvPicPr>
+                  <pic:blipFill>
+                    <a:blip r:embed="rId30"/>
+                    <a:stretch>
+                      <a:fillRect/>
+                    </a:stretch>
+                  </pic:blipFill>
+                  <pic:spPr>
+                    <a:xfrm>
+                      <a:off x="0" y="0"/>
                       <a:ext cx="4248150" cy="1933575"/>
                     </a:xfrm>
                     <a:prstGeom prst="rect">
@@ -8694,7 +8688,7 @@
                     <pic:cNvPicPr/>
                   </pic:nvPicPr>
                   <pic:blipFill rotWithShape="1">
-                    <a:blip r:embed="rId30"/>
+                    <a:blip r:embed="rId31"/>
                     <a:srcRect t="3659"/>
                     <a:stretch/>
                   </pic:blipFill>
@@ -8758,7 +8752,7 @@
                     <pic:cNvPicPr/>
                   </pic:nvPicPr>
                   <pic:blipFill>
-                    <a:blip r:embed="rId31"/>
+                    <a:blip r:embed="rId32"/>
                     <a:stretch>
                       <a:fillRect/>
                     </a:stretch>
@@ -8912,7 +8906,7 @@
                     <pic:cNvPicPr/>
                   </pic:nvPicPr>
                   <pic:blipFill>
-                    <a:blip r:embed="rId32"/>
+                    <a:blip r:embed="rId33"/>
                     <a:stretch>
                       <a:fillRect/>
                     </a:stretch>
@@ -8970,7 +8964,7 @@
                     <pic:cNvPicPr/>
                   </pic:nvPicPr>
                   <pic:blipFill rotWithShape="1">
-                    <a:blip r:embed="rId33"/>
+                    <a:blip r:embed="rId34"/>
                     <a:srcRect r="3339"/>
                     <a:stretch/>
                   </pic:blipFill>
@@ -9268,7 +9262,7 @@
                     <pic:cNvPicPr/>
                   </pic:nvPicPr>
                   <pic:blipFill>
-                    <a:blip r:embed="rId10"/>
+                    <a:blip r:embed="rId11"/>
                     <a:stretch>
                       <a:fillRect/>
                     </a:stretch>
@@ -9590,7 +9584,7 @@
           </mc:Choice>
           <mc:Fallback>
             <w:pict>
-              <v:rect w14:anchorId="2FA163F0" id="Rectangle 39" o:spid="_x0000_s1026" style="position:absolute;margin-left:96.75pt;margin-top:130.5pt;width:231pt;height:15pt;z-index:251717120;visibility:visible;mso-wrap-style:square;mso-width-percent:0;mso-height-percent:0;mso-wrap-distance-left:9pt;mso-wrap-distance-top:0;mso-wrap-distance-right:9pt;mso-wrap-distance-bottom:0;mso-position-horizontal:absolute;mso-position-horizontal-relative:text;mso-position-vertical:absolute;mso-position-vertical-relative:text;mso-width-percent:0;mso-height-percent:0;mso-width-relative:margin;mso-height-relative:margin;v-text-anchor:middle" o:gfxdata="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" fillcolor="#00b0f0" strokecolor="#243f60 [1604]" strokeweight="2pt">
+              <v:rect w14:anchorId="5AFAC937" id="Rectangle 39" o:spid="_x0000_s1026" style="position:absolute;margin-left:96.75pt;margin-top:130.5pt;width:231pt;height:15pt;z-index:251717120;visibility:visible;mso-wrap-style:square;mso-width-percent:0;mso-height-percent:0;mso-wrap-distance-left:9pt;mso-wrap-distance-top:0;mso-wrap-distance-right:9pt;mso-wrap-distance-bottom:0;mso-position-horizontal:absolute;mso-position-horizontal-relative:text;mso-position-vertical:absolute;mso-position-vertical-relative:text;mso-width-percent:0;mso-height-percent:0;mso-width-relative:margin;mso-height-relative:margin;v-text-anchor:middle" o:gfxdata="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" fillcolor="#00b0f0" strokecolor="#243f60 [1604]" strokeweight="2pt">
                 <v:fill opacity="27499f"/>
               </v:rect>
             </w:pict>
@@ -9671,7 +9665,7 @@
           </mc:Choice>
           <mc:Fallback>
             <w:pict>
-              <v:rect w14:anchorId="6F22559C" id="Rectangle 38" o:spid="_x0000_s1026" style="position:absolute;margin-left:105pt;margin-top:59.25pt;width:256.5pt;height:53.25pt;z-index:251701760;visibility:visible;mso-wrap-style:square;mso-width-percent:0;mso-height-percent:0;mso-wrap-distance-left:9pt;mso-wrap-distance-top:0;mso-wrap-distance-right:9pt;mso-wrap-distance-bottom:0;mso-position-horizontal:absolute;mso-position-horizontal-relative:text;mso-position-vertical:absolute;mso-position-vertical-relative:text;mso-width-percent:0;mso-height-percent:0;mso-width-relative:margin;mso-height-relative:margin;v-text-anchor:middle" o:gfxdata="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" fillcolor="#00b050" strokecolor="#243f60 [1604]" strokeweight="2pt">
+              <v:rect w14:anchorId="4E4B37B9" id="Rectangle 38" o:spid="_x0000_s1026" style="position:absolute;margin-left:105pt;margin-top:59.25pt;width:256.5pt;height:53.25pt;z-index:251701760;visibility:visible;mso-wrap-style:square;mso-width-percent:0;mso-height-percent:0;mso-wrap-distance-left:9pt;mso-wrap-distance-top:0;mso-wrap-distance-right:9pt;mso-wrap-distance-bottom:0;mso-position-horizontal:absolute;mso-position-horizontal-relative:text;mso-position-vertical:absolute;mso-position-vertical-relative:text;mso-width-percent:0;mso-height-percent:0;mso-width-relative:margin;mso-height-relative:margin;v-text-anchor:middle" o:gfxdata="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" fillcolor="#00b050" strokecolor="#243f60 [1604]" strokeweight="2pt">
                 <v:fill opacity="27499f"/>
               </v:rect>
             </w:pict>
@@ -9752,7 +9746,7 @@
           </mc:Choice>
           <mc:Fallback>
             <w:pict>
-              <v:rect w14:anchorId="3A58C826" id="Rectangle 37" o:spid="_x0000_s1026" style="position:absolute;margin-left:93pt;margin-top:45.75pt;width:166.5pt;height:13.5pt;z-index:251682304;visibility:visible;mso-wrap-style:square;mso-width-percent:0;mso-height-percent:0;mso-wrap-distance-left:9pt;mso-wrap-distance-top:0;mso-wrap-distance-right:9pt;mso-wrap-distance-bottom:0;mso-position-horizontal:absolute;mso-position-horizontal-relative:text;mso-position-vertical:absolute;mso-position-vertical-relative:text;mso-width-percent:0;mso-height-percent:0;mso-width-relative:margin;mso-height-relative:margin;v-text-anchor:middle" o:gfxdata="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" fillcolor="#ffc000" strokecolor="#243f60 [1604]" strokeweight="2pt">
+              <v:rect w14:anchorId="17CC4E72" id="Rectangle 37" o:spid="_x0000_s1026" style="position:absolute;margin-left:93pt;margin-top:45.75pt;width:166.5pt;height:13.5pt;z-index:251682304;visibility:visible;mso-wrap-style:square;mso-width-percent:0;mso-height-percent:0;mso-wrap-distance-left:9pt;mso-wrap-distance-top:0;mso-wrap-distance-right:9pt;mso-wrap-distance-bottom:0;mso-position-horizontal:absolute;mso-position-horizontal-relative:text;mso-position-vertical:absolute;mso-position-vertical-relative:text;mso-width-percent:0;mso-height-percent:0;mso-width-relative:margin;mso-height-relative:margin;v-text-anchor:middle" o:gfxdata="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" fillcolor="#ffc000" strokecolor="#243f60 [1604]" strokeweight="2pt">
                 <v:fill opacity="27499f"/>
               </v:rect>
             </w:pict>
@@ -9779,7 +9773,7 @@
                     <pic:cNvPicPr/>
                   </pic:nvPicPr>
                   <pic:blipFill rotWithShape="1">
-                    <a:blip r:embed="rId34"/>
+                    <a:blip r:embed="rId35"/>
                     <a:srcRect b="3390"/>
                     <a:stretch/>
                   </pic:blipFill>
@@ -9925,7 +9919,7 @@
           </mc:Choice>
           <mc:Fallback>
             <w:pict>
-              <v:rect w14:anchorId="64803143" id="Rectangle 24" o:spid="_x0000_s1026" style="position:absolute;margin-left:6pt;margin-top:182.25pt;width:60.75pt;height:19.5pt;z-index:251649536;visibility:visible;mso-wrap-style:square;mso-width-percent:0;mso-height-percent:0;mso-wrap-distance-left:9pt;mso-wrap-distance-top:0;mso-wrap-distance-right:9pt;mso-wrap-distance-bottom:0;mso-position-horizontal:absolute;mso-position-horizontal-relative:text;mso-position-vertical:absolute;mso-position-vertical-relative:text;mso-width-percent:0;mso-height-percent:0;mso-width-relative:margin;mso-height-relative:margin;v-text-anchor:middle" o:gfxdata="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" fillcolor="#ffc000" strokecolor="#243f60 [1604]" strokeweight="2pt">
+              <v:rect w14:anchorId="47A94460" id="Rectangle 24" o:spid="_x0000_s1026" style="position:absolute;margin-left:6pt;margin-top:182.25pt;width:60.75pt;height:19.5pt;z-index:251649536;visibility:visible;mso-wrap-style:square;mso-width-percent:0;mso-height-percent:0;mso-wrap-distance-left:9pt;mso-wrap-distance-top:0;mso-wrap-distance-right:9pt;mso-wrap-distance-bottom:0;mso-position-horizontal:absolute;mso-position-horizontal-relative:text;mso-position-vertical:absolute;mso-position-vertical-relative:text;mso-width-percent:0;mso-height-percent:0;mso-width-relative:margin;mso-height-relative:margin;v-text-anchor:middle" o:gfxdata="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" fillcolor="#ffc000" strokecolor="#243f60 [1604]" strokeweight="2pt">
                 <v:fill opacity="27499f"/>
               </v:rect>
             </w:pict>
@@ -10006,7 +10000,7 @@
           </mc:Choice>
           <mc:Fallback>
             <w:pict>
-              <v:rect w14:anchorId="21C84F2B" id="Rectangle 25" o:spid="_x0000_s1026" style="position:absolute;margin-left:6pt;margin-top:234pt;width:60.75pt;height:19.5pt;z-index:251664896;visibility:visible;mso-wrap-style:square;mso-width-percent:0;mso-height-percent:0;mso-wrap-distance-left:9pt;mso-wrap-distance-top:0;mso-wrap-distance-right:9pt;mso-wrap-distance-bottom:0;mso-position-horizontal:absolute;mso-position-horizontal-relative:text;mso-position-vertical:absolute;mso-position-vertical-relative:text;mso-width-percent:0;mso-height-percent:0;mso-width-relative:margin;mso-height-relative:margin;v-text-anchor:middle" o:gfxdata="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" fillcolor="#ffc000" strokecolor="#243f60 [1604]" strokeweight="2pt">
+              <v:rect w14:anchorId="6C682619" id="Rectangle 25" o:spid="_x0000_s1026" style="position:absolute;margin-left:6pt;margin-top:234pt;width:60.75pt;height:19.5pt;z-index:251664896;visibility:visible;mso-wrap-style:square;mso-width-percent:0;mso-height-percent:0;mso-wrap-distance-left:9pt;mso-wrap-distance-top:0;mso-wrap-distance-right:9pt;mso-wrap-distance-bottom:0;mso-position-horizontal:absolute;mso-position-horizontal-relative:text;mso-position-vertical:absolute;mso-position-vertical-relative:text;mso-width-percent:0;mso-height-percent:0;mso-width-relative:margin;mso-height-relative:margin;v-text-anchor:middle" o:gfxdata="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" fillcolor="#ffc000" strokecolor="#243f60 [1604]" strokeweight="2pt">
                 <v:fill opacity="27499f"/>
               </v:rect>
             </w:pict>
@@ -10087,7 +10081,7 @@
           </mc:Choice>
           <mc:Fallback>
             <w:pict>
-              <v:rect w14:anchorId="6BED73D6" id="Rectangle 23" o:spid="_x0000_s1026" style="position:absolute;margin-left:10.5pt;margin-top:132pt;width:60.75pt;height:19.5pt;z-index:251641344;visibility:visible;mso-wrap-style:square;mso-width-percent:0;mso-height-percent:0;mso-wrap-distance-left:9pt;mso-wrap-distance-top:0;mso-wrap-distance-right:9pt;mso-wrap-distance-bottom:0;mso-position-horizontal:absolute;mso-position-horizontal-relative:text;mso-position-vertical:absolute;mso-position-vertical-relative:text;mso-width-percent:0;mso-height-percent:0;mso-width-relative:margin;mso-height-relative:margin;v-text-anchor:middle" o:gfxdata="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" fillcolor="#ffc000" strokecolor="#243f60 [1604]" strokeweight="2pt">
+              <v:rect w14:anchorId="65E03FBE" id="Rectangle 23" o:spid="_x0000_s1026" style="position:absolute;margin-left:10.5pt;margin-top:132pt;width:60.75pt;height:19.5pt;z-index:251641344;visibility:visible;mso-wrap-style:square;mso-width-percent:0;mso-height-percent:0;mso-wrap-distance-left:9pt;mso-wrap-distance-top:0;mso-wrap-distance-right:9pt;mso-wrap-distance-bottom:0;mso-position-horizontal:absolute;mso-position-horizontal-relative:text;mso-position-vertical:absolute;mso-position-vertical-relative:text;mso-width-percent:0;mso-height-percent:0;mso-width-relative:margin;mso-height-relative:margin;v-text-anchor:middle" o:gfxdata="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" fillcolor="#ffc000" strokecolor="#243f60 [1604]" strokeweight="2pt">
                 <v:fill opacity="27499f"/>
               </v:rect>
             </w:pict>
@@ -10168,7 +10162,7 @@
           </mc:Choice>
           <mc:Fallback>
             <w:pict>
-              <v:rect w14:anchorId="6B026415" id="Rectangle 22" o:spid="_x0000_s1026" style="position:absolute;margin-left:6pt;margin-top:81pt;width:60.75pt;height:19.5pt;z-index:251633152;visibility:visible;mso-wrap-style:square;mso-width-percent:0;mso-height-percent:0;mso-wrap-distance-left:9pt;mso-wrap-distance-top:0;mso-wrap-distance-right:9pt;mso-wrap-distance-bottom:0;mso-position-horizontal:absolute;mso-position-horizontal-relative:text;mso-position-vertical:absolute;mso-position-vertical-relative:text;mso-width-percent:0;mso-height-percent:0;mso-width-relative:margin;mso-height-relative:margin;v-text-anchor:middle" o:gfxdata="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" fillcolor="#ffc000" strokecolor="#243f60 [1604]" strokeweight="2pt">
+              <v:rect w14:anchorId="53737EA8" id="Rectangle 22" o:spid="_x0000_s1026" style="position:absolute;margin-left:6pt;margin-top:81pt;width:60.75pt;height:19.5pt;z-index:251633152;visibility:visible;mso-wrap-style:square;mso-width-percent:0;mso-height-percent:0;mso-wrap-distance-left:9pt;mso-wrap-distance-top:0;mso-wrap-distance-right:9pt;mso-wrap-distance-bottom:0;mso-position-horizontal:absolute;mso-position-horizontal-relative:text;mso-position-vertical:absolute;mso-position-vertical-relative:text;mso-width-percent:0;mso-height-percent:0;mso-width-relative:margin;mso-height-relative:margin;v-text-anchor:middle" o:gfxdata="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" fillcolor="#ffc000" strokecolor="#243f60 [1604]" strokeweight="2pt">
                 <v:fill opacity="27499f"/>
               </v:rect>
             </w:pict>
@@ -10249,7 +10243,7 @@
           </mc:Choice>
           <mc:Fallback>
             <w:pict>
-              <v:rect w14:anchorId="3A2BBD1B" id="Rectangle 21" o:spid="_x0000_s1026" style="position:absolute;margin-left:6pt;margin-top:29.25pt;width:60.75pt;height:19.5pt;z-index:251620864;visibility:visible;mso-wrap-style:square;mso-width-percent:0;mso-height-percent:0;mso-wrap-distance-left:9pt;mso-wrap-distance-top:0;mso-wrap-distance-right:9pt;mso-wrap-distance-bottom:0;mso-position-horizontal:absolute;mso-position-horizontal-relative:text;mso-position-vertical:absolute;mso-position-vertical-relative:text;mso-width-percent:0;mso-height-percent:0;mso-width-relative:margin;mso-height-relative:margin;v-text-anchor:middle" o:gfxdata="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" fillcolor="#ffc000" strokecolor="#243f60 [1604]" strokeweight="2pt">
+              <v:rect w14:anchorId="06E1404F" id="Rectangle 21" o:spid="_x0000_s1026" style="position:absolute;margin-left:6pt;margin-top:29.25pt;width:60.75pt;height:19.5pt;z-index:251620864;visibility:visible;mso-wrap-style:square;mso-width-percent:0;mso-height-percent:0;mso-wrap-distance-left:9pt;mso-wrap-distance-top:0;mso-wrap-distance-right:9pt;mso-wrap-distance-bottom:0;mso-position-horizontal:absolute;mso-position-horizontal-relative:text;mso-position-vertical:absolute;mso-position-vertical-relative:text;mso-width-percent:0;mso-height-percent:0;mso-width-relative:margin;mso-height-relative:margin;v-text-anchor:middle" o:gfxdata="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" fillcolor="#ffc000" strokecolor="#243f60 [1604]" strokeweight="2pt">
                 <v:fill opacity="27499f"/>
               </v:rect>
             </w:pict>
@@ -10276,7 +10270,7 @@
                     <pic:cNvPicPr/>
                   </pic:nvPicPr>
                   <pic:blipFill>
-                    <a:blip r:embed="rId35"/>
+                    <a:blip r:embed="rId36"/>
                     <a:stretch>
                       <a:fillRect/>
                     </a:stretch>
@@ -10668,7 +10662,7 @@
           </mc:Choice>
           <mc:Fallback>
             <w:pict>
-              <v:rect w14:anchorId="70FD67F4" id="Rectangle 36" o:spid="_x0000_s1026" style="position:absolute;margin-left:81pt;margin-top:185pt;width:173.25pt;height:24pt;z-index:251751936;visibility:visible;mso-wrap-style:square;mso-width-percent:0;mso-height-percent:0;mso-wrap-distance-left:9pt;mso-wrap-distance-top:0;mso-wrap-distance-right:9pt;mso-wrap-distance-bottom:0;mso-position-horizontal:absolute;mso-position-horizontal-relative:text;mso-position-vertical:absolute;mso-position-vertical-relative:text;mso-width-percent:0;mso-height-percent:0;mso-width-relative:margin;mso-height-relative:margin;v-text-anchor:middle" o:gfxdata="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" fillcolor="#92d050" strokecolor="#243f60 [1604]" strokeweight="2pt">
+              <v:rect w14:anchorId="1D1AA17F" id="Rectangle 36" o:spid="_x0000_s1026" style="position:absolute;margin-left:81pt;margin-top:185pt;width:173.25pt;height:24pt;z-index:251751936;visibility:visible;mso-wrap-style:square;mso-width-percent:0;mso-height-percent:0;mso-wrap-distance-left:9pt;mso-wrap-distance-top:0;mso-wrap-distance-right:9pt;mso-wrap-distance-bottom:0;mso-position-horizontal:absolute;mso-position-horizontal-relative:text;mso-position-vertical:absolute;mso-position-vertical-relative:text;mso-width-percent:0;mso-height-percent:0;mso-width-relative:margin;mso-height-relative:margin;v-text-anchor:middle" o:gfxdata="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" fillcolor="#92d050" strokecolor="#243f60 [1604]" strokeweight="2pt">
                 <v:fill opacity="27499f"/>
               </v:rect>
             </w:pict>
@@ -10749,7 +10743,7 @@
           </mc:Choice>
           <mc:Fallback>
             <w:pict>
-              <v:rect w14:anchorId="544968DE" id="Rectangle 33" o:spid="_x0000_s1026" style="position:absolute;margin-left:81pt;margin-top:158.75pt;width:66pt;height:13.5pt;z-index:251738624;visibility:visible;mso-wrap-style:square;mso-width-percent:0;mso-height-percent:0;mso-wrap-distance-left:9pt;mso-wrap-distance-top:0;mso-wrap-distance-right:9pt;mso-wrap-distance-bottom:0;mso-position-horizontal:absolute;mso-position-horizontal-relative:text;mso-position-vertical:absolute;mso-position-vertical-relative:text;mso-width-percent:0;mso-height-percent:0;mso-width-relative:margin;mso-height-relative:margin;v-text-anchor:middle" o:gfxdata="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" fillcolor="#ffc000" strokecolor="#243f60 [1604]" strokeweight="2pt">
+              <v:rect w14:anchorId="226324B4" id="Rectangle 33" o:spid="_x0000_s1026" style="position:absolute;margin-left:81pt;margin-top:158.75pt;width:66pt;height:13.5pt;z-index:251738624;visibility:visible;mso-wrap-style:square;mso-width-percent:0;mso-height-percent:0;mso-wrap-distance-left:9pt;mso-wrap-distance-top:0;mso-wrap-distance-right:9pt;mso-wrap-distance-bottom:0;mso-position-horizontal:absolute;mso-position-horizontal-relative:text;mso-position-vertical:absolute;mso-position-vertical-relative:text;mso-width-percent:0;mso-height-percent:0;mso-width-relative:margin;mso-height-relative:margin;v-text-anchor:middle" o:gfxdata="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" fillcolor="#ffc000" strokecolor="#243f60 [1604]" strokeweight="2pt">
                 <v:fill opacity="27499f"/>
               </v:rect>
             </w:pict>
@@ -10776,7 +10770,7 @@
                     <pic:cNvPicPr/>
                   </pic:nvPicPr>
                   <pic:blipFill>
-                    <a:blip r:embed="rId12"/>
+                    <a:blip r:embed="rId13"/>
                     <a:stretch>
                       <a:fillRect/>
                     </a:stretch>
@@ -11094,7 +11088,7 @@
           </mc:Choice>
           <mc:Fallback>
             <w:pict>
-              <v:rect w14:anchorId="35AC340C" id="Rectangle 35" o:spid="_x0000_s1026" style="position:absolute;margin-left:59.25pt;margin-top:159.75pt;width:179.25pt;height:23.25pt;z-index:251578880;visibility:visible;mso-wrap-style:square;mso-width-percent:0;mso-height-percent:0;mso-wrap-distance-left:9pt;mso-wrap-distance-top:0;mso-wrap-distance-right:9pt;mso-wrap-distance-bottom:0;mso-position-horizontal:absolute;mso-position-horizontal-relative:text;mso-position-vertical:absolute;mso-position-vertical-relative:text;mso-width-percent:0;mso-height-percent:0;mso-width-relative:margin;mso-height-relative:margin;v-text-anchor:middle" o:gfxdata="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" fillcolor="#92d050" strokecolor="#243f60 [1604]" strokeweight="2pt">
+              <v:rect w14:anchorId="2CBD77AB" id="Rectangle 35" o:spid="_x0000_s1026" style="position:absolute;margin-left:59.25pt;margin-top:159.75pt;width:179.25pt;height:23.25pt;z-index:251578880;visibility:visible;mso-wrap-style:square;mso-width-percent:0;mso-height-percent:0;mso-wrap-distance-left:9pt;mso-wrap-distance-top:0;mso-wrap-distance-right:9pt;mso-wrap-distance-bottom:0;mso-position-horizontal:absolute;mso-position-horizontal-relative:text;mso-position-vertical:absolute;mso-position-vertical-relative:text;mso-width-percent:0;mso-height-percent:0;mso-width-relative:margin;mso-height-relative:margin;v-text-anchor:middle" o:gfxdata="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" fillcolor="#92d050" strokecolor="#243f60 [1604]" strokeweight="2pt">
                 <v:fill opacity="27499f"/>
               </v:rect>
             </w:pict>
@@ -11175,7 +11169,7 @@
           </mc:Choice>
           <mc:Fallback>
             <w:pict>
-              <v:rect w14:anchorId="1C3D96F1" id="Rectangle 34" o:spid="_x0000_s1026" style="position:absolute;margin-left:59.5pt;margin-top:145.85pt;width:99.75pt;height:13.5pt;z-index:251535872;visibility:visible;mso-wrap-style:square;mso-width-percent:0;mso-height-percent:0;mso-wrap-distance-left:9pt;mso-wrap-distance-top:0;mso-wrap-distance-right:9pt;mso-wrap-distance-bottom:0;mso-position-horizontal:absolute;mso-position-horizontal-relative:text;mso-position-vertical:absolute;mso-position-vertical-relative:text;mso-width-percent:0;mso-height-percent:0;mso-width-relative:margin;mso-height-relative:margin;v-text-anchor:middle" o:gfxdata="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" fillcolor="#ffc000" strokecolor="#243f60 [1604]" strokeweight="2pt">
+              <v:rect w14:anchorId="4AFC6B45" id="Rectangle 34" o:spid="_x0000_s1026" style="position:absolute;margin-left:59.5pt;margin-top:145.85pt;width:99.75pt;height:13.5pt;z-index:251535872;visibility:visible;mso-wrap-style:square;mso-width-percent:0;mso-height-percent:0;mso-wrap-distance-left:9pt;mso-wrap-distance-top:0;mso-wrap-distance-right:9pt;mso-wrap-distance-bottom:0;mso-position-horizontal:absolute;mso-position-horizontal-relative:text;mso-position-vertical:absolute;mso-position-vertical-relative:text;mso-width-percent:0;mso-height-percent:0;mso-width-relative:margin;mso-height-relative:margin;v-text-anchor:middle" o:gfxdata="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" fillcolor="#ffc000" strokecolor="#243f60 [1604]" strokeweight="2pt">
                 <v:fill opacity="27499f"/>
               </v:rect>
             </w:pict>
@@ -11202,7 +11196,7 @@
                     <pic:cNvPicPr/>
                   </pic:nvPicPr>
                   <pic:blipFill>
-                    <a:blip r:embed="rId36"/>
+                    <a:blip r:embed="rId37"/>
                     <a:stretch>
                       <a:fillRect/>
                     </a:stretch>
@@ -11307,7 +11301,7 @@
                     <pic:cNvPicPr/>
                   </pic:nvPicPr>
                   <pic:blipFill>
-                    <a:blip r:embed="rId37"/>
+                    <a:blip r:embed="rId38"/>
                     <a:stretch>
                       <a:fillRect/>
                     </a:stretch>
@@ -11540,7 +11534,7 @@
           </mc:Choice>
           <mc:Fallback>
             <w:pict>
-              <v:rect w14:anchorId="04118255" id="Rectangle 65" o:spid="_x0000_s1026" style="position:absolute;margin-left:15pt;margin-top:184.65pt;width:90pt;height:26.25pt;z-index:251859456;visibility:visible;mso-wrap-style:square;mso-width-percent:0;mso-height-percent:0;mso-wrap-distance-left:9pt;mso-wrap-distance-top:0;mso-wrap-distance-right:9pt;mso-wrap-distance-bottom:0;mso-position-horizontal:absolute;mso-position-horizontal-relative:text;mso-position-vertical:absolute;mso-position-vertical-relative:text;mso-width-percent:0;mso-height-percent:0;mso-width-relative:margin;mso-height-relative:margin;v-text-anchor:middle" o:gfxdata="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" fillcolor="#92d050" strokecolor="#243f60 [1604]" strokeweight="2pt">
+              <v:rect w14:anchorId="63B63525" id="Rectangle 65" o:spid="_x0000_s1026" style="position:absolute;margin-left:15pt;margin-top:184.65pt;width:90pt;height:26.25pt;z-index:251859456;visibility:visible;mso-wrap-style:square;mso-width-percent:0;mso-height-percent:0;mso-wrap-distance-left:9pt;mso-wrap-distance-top:0;mso-wrap-distance-right:9pt;mso-wrap-distance-bottom:0;mso-position-horizontal:absolute;mso-position-horizontal-relative:text;mso-position-vertical:absolute;mso-position-vertical-relative:text;mso-width-percent:0;mso-height-percent:0;mso-width-relative:margin;mso-height-relative:margin;v-text-anchor:middle" o:gfxdata="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" fillcolor="#92d050" strokecolor="#243f60 [1604]" strokeweight="2pt">
                 <v:fill opacity="27499f"/>
               </v:rect>
             </w:pict>
@@ -11621,7 +11615,7 @@
           </mc:Choice>
           <mc:Fallback>
             <w:pict>
-              <v:rect w14:anchorId="5685BE8E" id="Rectangle 64" o:spid="_x0000_s1026" style="position:absolute;margin-left:15pt;margin-top:103.65pt;width:73.5pt;height:13.5pt;z-index:251857408;visibility:visible;mso-wrap-style:square;mso-width-percent:0;mso-height-percent:0;mso-wrap-distance-left:9pt;mso-wrap-distance-top:0;mso-wrap-distance-right:9pt;mso-wrap-distance-bottom:0;mso-position-horizontal:absolute;mso-position-horizontal-relative:text;mso-position-vertical:absolute;mso-position-vertical-relative:text;mso-width-percent:0;mso-height-percent:0;mso-width-relative:margin;mso-height-relative:margin;v-text-anchor:middle" o:gfxdata="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" fillcolor="#92d050" strokecolor="#243f60 [1604]" strokeweight="2pt">
+              <v:rect w14:anchorId="70DA82BA" id="Rectangle 64" o:spid="_x0000_s1026" style="position:absolute;margin-left:15pt;margin-top:103.65pt;width:73.5pt;height:13.5pt;z-index:251857408;visibility:visible;mso-wrap-style:square;mso-width-percent:0;mso-height-percent:0;mso-wrap-distance-left:9pt;mso-wrap-distance-top:0;mso-wrap-distance-right:9pt;mso-wrap-distance-bottom:0;mso-position-horizontal:absolute;mso-position-horizontal-relative:text;mso-position-vertical:absolute;mso-position-vertical-relative:text;mso-width-percent:0;mso-height-percent:0;mso-width-relative:margin;mso-height-relative:margin;v-text-anchor:middle" o:gfxdata="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" fillcolor="#92d050" strokecolor="#243f60 [1604]" strokeweight="2pt">
                 <v:fill opacity="27499f"/>
               </v:rect>
             </w:pict>
@@ -11648,7 +11642,7 @@
                     <pic:cNvPicPr/>
                   </pic:nvPicPr>
                   <pic:blipFill>
-                    <a:blip r:embed="rId38"/>
+                    <a:blip r:embed="rId39"/>
                     <a:stretch>
                       <a:fillRect/>
                     </a:stretch>
@@ -11831,7 +11825,7 @@
           </mc:Choice>
           <mc:Fallback>
             <w:pict>
-              <v:rect w14:anchorId="43B96B32" id="Rectangle 66" o:spid="_x0000_s1026" style="position:absolute;margin-left:15.75pt;margin-top:25.5pt;width:99.75pt;height:48pt;z-index:251656704;visibility:visible;mso-wrap-style:square;mso-width-percent:0;mso-height-percent:0;mso-wrap-distance-left:9pt;mso-wrap-distance-top:0;mso-wrap-distance-right:9pt;mso-wrap-distance-bottom:0;mso-position-horizontal:absolute;mso-position-horizontal-relative:text;mso-position-vertical:absolute;mso-position-vertical-relative:text;mso-width-percent:0;mso-height-percent:0;mso-width-relative:margin;mso-height-relative:margin;v-text-anchor:middle" o:gfxdata="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" fillcolor="#ffc000" strokecolor="#243f60 [1604]" strokeweight="2pt">
+              <v:rect w14:anchorId="07DDD464" id="Rectangle 66" o:spid="_x0000_s1026" style="position:absolute;margin-left:15.75pt;margin-top:25.5pt;width:99.75pt;height:48pt;z-index:251656704;visibility:visible;mso-wrap-style:square;mso-width-percent:0;mso-height-percent:0;mso-wrap-distance-left:9pt;mso-wrap-distance-top:0;mso-wrap-distance-right:9pt;mso-wrap-distance-bottom:0;mso-position-horizontal:absolute;mso-position-horizontal-relative:text;mso-position-vertical:absolute;mso-position-vertical-relative:text;mso-width-percent:0;mso-height-percent:0;mso-width-relative:margin;mso-height-relative:margin;v-text-anchor:middle" o:gfxdata="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" fillcolor="#ffc000" strokecolor="#243f60 [1604]" strokeweight="2pt">
                 <v:fill opacity="27499f"/>
               </v:rect>
             </w:pict>
@@ -11847,178 +11841,6 @@
             <wp:extent cx="5731510" cy="6459220"/>
             <wp:effectExtent l="0" t="0" r="2540" b="0"/>
             <wp:docPr id="61" name="Picture 61"/>
-            <wp:cNvGraphicFramePr>
-              <a:graphicFrameLocks xmlns:a="http://schemas.openxmlformats.org/drawingml/2006/main" noChangeAspect="1"/>
-            </wp:cNvGraphicFramePr>
-            <a:graphic xmlns:a="http://schemas.openxmlformats.org/drawingml/2006/main">
-              <a:graphicData uri="http://schemas.openxmlformats.org/drawingml/2006/picture">
-                <pic:pic xmlns:pic="http://schemas.openxmlformats.org/drawingml/2006/picture">
-                  <pic:nvPicPr>
-                    <pic:cNvPr id="1" name=""/>
-                    <pic:cNvPicPr/>
-                  </pic:nvPicPr>
-                  <pic:blipFill>
-                    <a:blip r:embed="rId39"/>
-                    <a:stretch>
-                      <a:fillRect/>
-                    </a:stretch>
-                  </pic:blipFill>
-                  <pic:spPr>
-                    <a:xfrm>
-                      <a:off x="0" y="0"/>
-                      <a:ext cx="5731510" cy="6459220"/>
-                    </a:xfrm>
-                    <a:prstGeom prst="rect">
-                      <a:avLst/>
-                    </a:prstGeom>
-                  </pic:spPr>
-                </pic:pic>
-              </a:graphicData>
-            </a:graphic>
-          </wp:inline>
-        </w:drawing>
-      </w:r>
-    </w:p>
-    <w:p>
-      <w:pPr>
-        <w:jc w:val="center"/>
-      </w:pPr>
-      <w:r>
-        <w:t xml:space="preserve">Figure </w:t>
-      </w:r>
-      <w:r>
-        <w:t>32</w:t>
-      </w:r>
-      <w:r>
-        <w:t>: After Refactoring 3 (variables are declared in one area)</w:t>
-      </w:r>
-    </w:p>
-    <w:p>
-      <w:pPr>
-        <w:jc w:val="center"/>
-      </w:pPr>
-    </w:p>
-    <w:p>
-      <w:pPr>
-        <w:rPr>
-          <w:sz w:val="24"/>
-          <w:szCs w:val="24"/>
-        </w:rPr>
-      </w:pPr>
-    </w:p>
-    <w:p>
-      <w:pPr>
-        <w:rPr>
-          <w:sz w:val="24"/>
-          <w:szCs w:val="24"/>
-        </w:rPr>
-      </w:pPr>
-    </w:p>
-    <w:p>
-      <w:pPr>
-        <w:rPr>
-          <w:sz w:val="24"/>
-          <w:szCs w:val="24"/>
-        </w:rPr>
-      </w:pPr>
-    </w:p>
-    <w:p>
-      <w:pPr>
-        <w:rPr>
-          <w:sz w:val="24"/>
-          <w:szCs w:val="24"/>
-        </w:rPr>
-      </w:pPr>
-      <w:r>
-        <w:rPr>
-          <w:b/>
-          <w:bCs/>
-          <w:sz w:val="24"/>
-          <w:szCs w:val="24"/>
-        </w:rPr>
-        <w:lastRenderedPageBreak/>
-        <w:t>Code Smell:</w:t>
-      </w:r>
-      <w:r>
-        <w:rPr>
-          <w:b/>
-          <w:bCs/>
-          <w:sz w:val="24"/>
-          <w:szCs w:val="24"/>
-        </w:rPr>
-        <w:t xml:space="preserve"> </w:t>
-      </w:r>
-      <w:r>
-        <w:rPr>
-          <w:sz w:val="24"/>
-          <w:szCs w:val="24"/>
-        </w:rPr>
-        <w:t xml:space="preserve">Since the conditionals “if </w:t>
-      </w:r>
-      <w:proofErr w:type="spellStart"/>
-      <w:r>
-        <w:rPr>
-          <w:sz w:val="24"/>
-          <w:szCs w:val="24"/>
-        </w:rPr>
-        <w:t>guess.isalpha</w:t>
-      </w:r>
-      <w:proofErr w:type="spellEnd"/>
-      <w:r>
-        <w:rPr>
-          <w:sz w:val="24"/>
-          <w:szCs w:val="24"/>
-        </w:rPr>
-        <w:t xml:space="preserve">()==False:” and “if </w:t>
-      </w:r>
-      <w:proofErr w:type="spellStart"/>
-      <w:r>
-        <w:rPr>
-          <w:sz w:val="24"/>
-          <w:szCs w:val="24"/>
-        </w:rPr>
-        <w:t>len</w:t>
-      </w:r>
-      <w:proofErr w:type="spellEnd"/>
-      <w:r>
-        <w:rPr>
-          <w:sz w:val="24"/>
-          <w:szCs w:val="24"/>
-        </w:rPr>
-        <w:t xml:space="preserve">(guess) &gt; 1:” returns similar </w:t>
-      </w:r>
-      <w:r>
-        <w:rPr>
-          <w:sz w:val="24"/>
-          <w:szCs w:val="24"/>
-        </w:rPr>
-        <w:t>results when true they both can be consolidated into a single method.</w:t>
-      </w:r>
-      <w:r>
-        <w:rPr>
-          <w:sz w:val="24"/>
-          <w:szCs w:val="24"/>
-        </w:rPr>
-        <w:t xml:space="preserve"> </w:t>
-      </w:r>
-    </w:p>
-    <w:p>
-      <w:pPr>
-        <w:jc w:val="center"/>
-        <w:rPr>
-          <w:sz w:val="24"/>
-          <w:szCs w:val="24"/>
-        </w:rPr>
-      </w:pPr>
-      <w:r>
-        <w:rPr>
-          <w:noProof/>
-        </w:rPr>
-        <w:drawing>
-          <wp:inline distT="0" distB="0" distL="0" distR="0" wp14:anchorId="131EB073" wp14:editId="1B63EC4B">
-            <wp:extent cx="5924550" cy="1466850"/>
-            <wp:effectExtent l="0" t="0" r="0" b="0"/>
-            <wp:docPr id="67" name="Picture 67"/>
             <wp:cNvGraphicFramePr>
               <a:graphicFrameLocks xmlns:a="http://schemas.openxmlformats.org/drawingml/2006/main" noChangeAspect="1"/>
             </wp:cNvGraphicFramePr>
@@ -12038,7 +11860,7 @@
                   <pic:spPr>
                     <a:xfrm>
                       <a:off x="0" y="0"/>
-                      <a:ext cx="5924550" cy="1466850"/>
+                      <a:ext cx="5731510" cy="6459220"/>
                     </a:xfrm>
                     <a:prstGeom prst="rect">
                       <a:avLst/>
@@ -12056,25 +11878,65 @@
         <w:jc w:val="center"/>
       </w:pPr>
       <w:r>
-        <w:t>Figure 33: Before Refactoring 3 (Both if conditions)</w:t>
-      </w:r>
-    </w:p>
-    <w:p>
-      <w:pPr>
-        <w:rPr>
-          <w:sz w:val="24"/>
-          <w:szCs w:val="24"/>
-        </w:rPr>
-      </w:pPr>
-      <w:r>
-        <w:rPr>
-          <w:sz w:val="24"/>
-          <w:szCs w:val="24"/>
-        </w:rPr>
-        <w:t>Changes made</w:t>
-      </w:r>
-      <w:r>
-        <w:rPr>
+        <w:t xml:space="preserve">Figure </w:t>
+      </w:r>
+      <w:r>
+        <w:t>32</w:t>
+      </w:r>
+      <w:r>
+        <w:t>: After Refactoring 3 (variables are declared in one area)</w:t>
+      </w:r>
+    </w:p>
+    <w:p>
+      <w:pPr>
+        <w:jc w:val="center"/>
+      </w:pPr>
+    </w:p>
+    <w:p>
+      <w:pPr>
+        <w:rPr>
+          <w:sz w:val="24"/>
+          <w:szCs w:val="24"/>
+        </w:rPr>
+      </w:pPr>
+    </w:p>
+    <w:p>
+      <w:pPr>
+        <w:rPr>
+          <w:sz w:val="24"/>
+          <w:szCs w:val="24"/>
+        </w:rPr>
+      </w:pPr>
+    </w:p>
+    <w:p>
+      <w:pPr>
+        <w:rPr>
+          <w:sz w:val="24"/>
+          <w:szCs w:val="24"/>
+        </w:rPr>
+      </w:pPr>
+    </w:p>
+    <w:p>
+      <w:pPr>
+        <w:rPr>
+          <w:sz w:val="24"/>
+          <w:szCs w:val="24"/>
+        </w:rPr>
+      </w:pPr>
+      <w:r>
+        <w:rPr>
+          <w:b/>
+          <w:bCs/>
+          <w:sz w:val="24"/>
+          <w:szCs w:val="24"/>
+        </w:rPr>
+        <w:lastRenderedPageBreak/>
+        <w:t>Code Smell:</w:t>
+      </w:r>
+      <w:r>
+        <w:rPr>
+          <w:b/>
+          <w:bCs/>
           <w:sz w:val="24"/>
           <w:szCs w:val="24"/>
         </w:rPr>
@@ -12085,55 +11947,46 @@
           <w:sz w:val="24"/>
           <w:szCs w:val="24"/>
         </w:rPr>
-        <w:t>to implement the solution</w:t>
-      </w:r>
-      <w:r>
-        <w:rPr>
-          <w:sz w:val="24"/>
-          <w:szCs w:val="24"/>
-        </w:rPr>
-        <w:t>:</w:t>
-      </w:r>
-    </w:p>
-    <w:p>
-      <w:pPr>
-        <w:pStyle w:val="ListParagraph"/>
-        <w:numPr>
-          <w:ilvl w:val="0"/>
-          <w:numId w:val="27"/>
-        </w:numPr>
-        <w:rPr>
-          <w:sz w:val="24"/>
-          <w:szCs w:val="24"/>
-        </w:rPr>
-      </w:pPr>
-      <w:r>
-        <w:rPr>
-          <w:sz w:val="24"/>
-          <w:szCs w:val="24"/>
-        </w:rPr>
-        <w:t xml:space="preserve">The two conditionals were </w:t>
-      </w:r>
-      <w:r>
-        <w:rPr>
-          <w:sz w:val="24"/>
-          <w:szCs w:val="24"/>
-        </w:rPr>
-        <w:t xml:space="preserve">extracted and moved into </w:t>
-      </w:r>
-      <w:r>
-        <w:rPr>
-          <w:sz w:val="24"/>
-          <w:szCs w:val="24"/>
-        </w:rPr>
-        <w:t>one</w:t>
-      </w:r>
-      <w:r>
-        <w:rPr>
-          <w:sz w:val="24"/>
-          <w:szCs w:val="24"/>
-        </w:rPr>
-        <w:t xml:space="preserve"> function called</w:t>
+        <w:t xml:space="preserve">Since the conditionals “if </w:t>
+      </w:r>
+      <w:proofErr w:type="spellStart"/>
+      <w:r>
+        <w:rPr>
+          <w:sz w:val="24"/>
+          <w:szCs w:val="24"/>
+        </w:rPr>
+        <w:t>guess.isalpha</w:t>
+      </w:r>
+      <w:proofErr w:type="spellEnd"/>
+      <w:r>
+        <w:rPr>
+          <w:sz w:val="24"/>
+          <w:szCs w:val="24"/>
+        </w:rPr>
+        <w:t xml:space="preserve">()==False:” and “if </w:t>
+      </w:r>
+      <w:proofErr w:type="spellStart"/>
+      <w:r>
+        <w:rPr>
+          <w:sz w:val="24"/>
+          <w:szCs w:val="24"/>
+        </w:rPr>
+        <w:t>len</w:t>
+      </w:r>
+      <w:proofErr w:type="spellEnd"/>
+      <w:r>
+        <w:rPr>
+          <w:sz w:val="24"/>
+          <w:szCs w:val="24"/>
+        </w:rPr>
+        <w:t xml:space="preserve">(guess) &gt; 1:” returns similar </w:t>
+      </w:r>
+      <w:r>
+        <w:rPr>
+          <w:sz w:val="24"/>
+          <w:szCs w:val="24"/>
+        </w:rPr>
+        <w:t>results when true they both can be consolidated into a single method.</w:t>
       </w:r>
       <w:r>
         <w:rPr>
@@ -12142,31 +11995,6 @@
         </w:rPr>
         <w:t xml:space="preserve"> </w:t>
       </w:r>
-      <w:proofErr w:type="spellStart"/>
-      <w:r>
-        <w:rPr>
-          <w:sz w:val="24"/>
-          <w:szCs w:val="24"/>
-        </w:rPr>
-        <w:t>isnotaletter</w:t>
-      </w:r>
-      <w:proofErr w:type="spellEnd"/>
-      <w:r>
-        <w:rPr>
-          <w:sz w:val="24"/>
-          <w:szCs w:val="24"/>
-        </w:rPr>
-        <w:t xml:space="preserve">(guess)”. </w:t>
-      </w:r>
-    </w:p>
-    <w:p>
-      <w:pPr>
-        <w:pStyle w:val="ListParagraph"/>
-        <w:rPr>
-          <w:sz w:val="24"/>
-          <w:szCs w:val="24"/>
-        </w:rPr>
-      </w:pPr>
     </w:p>
     <w:p>
       <w:pPr>
@@ -12181,10 +12009,10 @@
           <w:noProof/>
         </w:rPr>
         <w:drawing>
-          <wp:inline distT="0" distB="0" distL="0" distR="0" wp14:anchorId="7DA73FD7" wp14:editId="14491158">
-            <wp:extent cx="2495550" cy="1343025"/>
-            <wp:effectExtent l="0" t="0" r="0" b="9525"/>
-            <wp:docPr id="70" name="Picture 70"/>
+          <wp:inline distT="0" distB="0" distL="0" distR="0" wp14:anchorId="131EB073" wp14:editId="1B63EC4B">
+            <wp:extent cx="5924550" cy="1466850"/>
+            <wp:effectExtent l="0" t="0" r="0" b="0"/>
+            <wp:docPr id="67" name="Picture 67"/>
             <wp:cNvGraphicFramePr>
               <a:graphicFrameLocks xmlns:a="http://schemas.openxmlformats.org/drawingml/2006/main" noChangeAspect="1"/>
             </wp:cNvGraphicFramePr>
@@ -12204,6 +12032,172 @@
                   <pic:spPr>
                     <a:xfrm>
                       <a:off x="0" y="0"/>
+                      <a:ext cx="5924550" cy="1466850"/>
+                    </a:xfrm>
+                    <a:prstGeom prst="rect">
+                      <a:avLst/>
+                    </a:prstGeom>
+                  </pic:spPr>
+                </pic:pic>
+              </a:graphicData>
+            </a:graphic>
+          </wp:inline>
+        </w:drawing>
+      </w:r>
+    </w:p>
+    <w:p>
+      <w:pPr>
+        <w:jc w:val="center"/>
+      </w:pPr>
+      <w:r>
+        <w:t>Figure 33: Before Refactoring 3 (Both if conditions)</w:t>
+      </w:r>
+    </w:p>
+    <w:p>
+      <w:pPr>
+        <w:rPr>
+          <w:sz w:val="24"/>
+          <w:szCs w:val="24"/>
+        </w:rPr>
+      </w:pPr>
+      <w:r>
+        <w:rPr>
+          <w:sz w:val="24"/>
+          <w:szCs w:val="24"/>
+        </w:rPr>
+        <w:t>Changes made</w:t>
+      </w:r>
+      <w:r>
+        <w:rPr>
+          <w:sz w:val="24"/>
+          <w:szCs w:val="24"/>
+        </w:rPr>
+        <w:t xml:space="preserve"> </w:t>
+      </w:r>
+      <w:r>
+        <w:rPr>
+          <w:sz w:val="24"/>
+          <w:szCs w:val="24"/>
+        </w:rPr>
+        <w:t>to implement the solution</w:t>
+      </w:r>
+      <w:r>
+        <w:rPr>
+          <w:sz w:val="24"/>
+          <w:szCs w:val="24"/>
+        </w:rPr>
+        <w:t>:</w:t>
+      </w:r>
+    </w:p>
+    <w:p>
+      <w:pPr>
+        <w:pStyle w:val="ListParagraph"/>
+        <w:numPr>
+          <w:ilvl w:val="0"/>
+          <w:numId w:val="27"/>
+        </w:numPr>
+        <w:rPr>
+          <w:sz w:val="24"/>
+          <w:szCs w:val="24"/>
+        </w:rPr>
+      </w:pPr>
+      <w:r>
+        <w:rPr>
+          <w:sz w:val="24"/>
+          <w:szCs w:val="24"/>
+        </w:rPr>
+        <w:t xml:space="preserve">The two conditionals were </w:t>
+      </w:r>
+      <w:r>
+        <w:rPr>
+          <w:sz w:val="24"/>
+          <w:szCs w:val="24"/>
+        </w:rPr>
+        <w:t xml:space="preserve">extracted and moved into </w:t>
+      </w:r>
+      <w:r>
+        <w:rPr>
+          <w:sz w:val="24"/>
+          <w:szCs w:val="24"/>
+        </w:rPr>
+        <w:t>one</w:t>
+      </w:r>
+      <w:r>
+        <w:rPr>
+          <w:sz w:val="24"/>
+          <w:szCs w:val="24"/>
+        </w:rPr>
+        <w:t xml:space="preserve"> function called</w:t>
+      </w:r>
+      <w:r>
+        <w:rPr>
+          <w:sz w:val="24"/>
+          <w:szCs w:val="24"/>
+        </w:rPr>
+        <w:t xml:space="preserve"> </w:t>
+      </w:r>
+      <w:proofErr w:type="spellStart"/>
+      <w:r>
+        <w:rPr>
+          <w:sz w:val="24"/>
+          <w:szCs w:val="24"/>
+        </w:rPr>
+        <w:t>isnotaletter</w:t>
+      </w:r>
+      <w:proofErr w:type="spellEnd"/>
+      <w:r>
+        <w:rPr>
+          <w:sz w:val="24"/>
+          <w:szCs w:val="24"/>
+        </w:rPr>
+        <w:t xml:space="preserve">(guess)”. </w:t>
+      </w:r>
+    </w:p>
+    <w:p>
+      <w:pPr>
+        <w:pStyle w:val="ListParagraph"/>
+        <w:rPr>
+          <w:sz w:val="24"/>
+          <w:szCs w:val="24"/>
+        </w:rPr>
+      </w:pPr>
+    </w:p>
+    <w:p>
+      <w:pPr>
+        <w:jc w:val="center"/>
+        <w:rPr>
+          <w:sz w:val="24"/>
+          <w:szCs w:val="24"/>
+        </w:rPr>
+      </w:pPr>
+      <w:r>
+        <w:rPr>
+          <w:noProof/>
+        </w:rPr>
+        <w:drawing>
+          <wp:inline distT="0" distB="0" distL="0" distR="0" wp14:anchorId="7DA73FD7" wp14:editId="14491158">
+            <wp:extent cx="2495550" cy="1343025"/>
+            <wp:effectExtent l="0" t="0" r="0" b="9525"/>
+            <wp:docPr id="70" name="Picture 70"/>
+            <wp:cNvGraphicFramePr>
+              <a:graphicFrameLocks xmlns:a="http://schemas.openxmlformats.org/drawingml/2006/main" noChangeAspect="1"/>
+            </wp:cNvGraphicFramePr>
+            <a:graphic xmlns:a="http://schemas.openxmlformats.org/drawingml/2006/main">
+              <a:graphicData uri="http://schemas.openxmlformats.org/drawingml/2006/picture">
+                <pic:pic xmlns:pic="http://schemas.openxmlformats.org/drawingml/2006/picture">
+                  <pic:nvPicPr>
+                    <pic:cNvPr id="1" name=""/>
+                    <pic:cNvPicPr/>
+                  </pic:nvPicPr>
+                  <pic:blipFill>
+                    <a:blip r:embed="rId42"/>
+                    <a:stretch>
+                      <a:fillRect/>
+                    </a:stretch>
+                  </pic:blipFill>
+                  <pic:spPr>
+                    <a:xfrm>
+                      <a:off x="0" y="0"/>
                       <a:ext cx="2495550" cy="1343025"/>
                     </a:xfrm>
                     <a:prstGeom prst="rect">
@@ -12308,7 +12302,7 @@
                     <pic:cNvPicPr/>
                   </pic:nvPicPr>
                   <pic:blipFill rotWithShape="1">
-                    <a:blip r:embed="rId42"/>
+                    <a:blip r:embed="rId43"/>
                     <a:srcRect b="10909"/>
                     <a:stretch/>
                   </pic:blipFill>
@@ -12435,7 +12429,7 @@
                     <pic:cNvPicPr/>
                   </pic:nvPicPr>
                   <pic:blipFill>
-                    <a:blip r:embed="rId43"/>
+                    <a:blip r:embed="rId44"/>
                     <a:stretch>
                       <a:fillRect/>
                     </a:stretch>
@@ -12528,7 +12522,7 @@
                     <pic:cNvPicPr/>
                   </pic:nvPicPr>
                   <pic:blipFill>
-                    <a:blip r:embed="rId44"/>
+                    <a:blip r:embed="rId45"/>
                     <a:stretch>
                       <a:fillRect/>
                     </a:stretch>
@@ -13012,7 +13006,7 @@
                     <pic:cNvPicPr/>
                   </pic:nvPicPr>
                   <pic:blipFill>
-                    <a:blip r:embed="rId45"/>
+                    <a:blip r:embed="rId46"/>
                     <a:stretch>
                       <a:fillRect/>
                     </a:stretch>
@@ -13058,7 +13052,7 @@
                     <pic:cNvPicPr/>
                   </pic:nvPicPr>
                   <pic:blipFill>
-                    <a:blip r:embed="rId46"/>
+                    <a:blip r:embed="rId47"/>
                     <a:stretch>
                       <a:fillRect/>
                     </a:stretch>
@@ -13330,7 +13324,7 @@
                     <pic:cNvPicPr/>
                   </pic:nvPicPr>
                   <pic:blipFill>
-                    <a:blip r:embed="rId47"/>
+                    <a:blip r:embed="rId48"/>
                     <a:stretch>
                       <a:fillRect/>
                     </a:stretch>
@@ -13376,7 +13370,7 @@
                     <pic:cNvPicPr/>
                   </pic:nvPicPr>
                   <pic:blipFill rotWithShape="1">
-                    <a:blip r:embed="rId48"/>
+                    <a:blip r:embed="rId49"/>
                     <a:srcRect b="4167"/>
                     <a:stretch/>
                   </pic:blipFill>
@@ -13504,7 +13498,7 @@
                     <pic:cNvPicPr/>
                   </pic:nvPicPr>
                   <pic:blipFill>
-                    <a:blip r:embed="rId49"/>
+                    <a:blip r:embed="rId50"/>
                     <a:stretch>
                       <a:fillRect/>
                     </a:stretch>
@@ -13668,104 +13662,6 @@
             <wp:extent cx="2809875" cy="647700"/>
             <wp:effectExtent l="0" t="0" r="9525" b="0"/>
             <wp:docPr id="84" name="Picture 84"/>
-            <wp:cNvGraphicFramePr>
-              <a:graphicFrameLocks xmlns:a="http://schemas.openxmlformats.org/drawingml/2006/main" noChangeAspect="1"/>
-            </wp:cNvGraphicFramePr>
-            <a:graphic xmlns:a="http://schemas.openxmlformats.org/drawingml/2006/main">
-              <a:graphicData uri="http://schemas.openxmlformats.org/drawingml/2006/picture">
-                <pic:pic xmlns:pic="http://schemas.openxmlformats.org/drawingml/2006/picture">
-                  <pic:nvPicPr>
-                    <pic:cNvPr id="1" name=""/>
-                    <pic:cNvPicPr/>
-                  </pic:nvPicPr>
-                  <pic:blipFill>
-                    <a:blip r:embed="rId50"/>
-                    <a:stretch>
-                      <a:fillRect/>
-                    </a:stretch>
-                  </pic:blipFill>
-                  <pic:spPr>
-                    <a:xfrm>
-                      <a:off x="0" y="0"/>
-                      <a:ext cx="2809875" cy="647700"/>
-                    </a:xfrm>
-                    <a:prstGeom prst="rect">
-                      <a:avLst/>
-                    </a:prstGeom>
-                  </pic:spPr>
-                </pic:pic>
-              </a:graphicData>
-            </a:graphic>
-          </wp:inline>
-        </w:drawing>
-      </w:r>
-    </w:p>
-    <w:p>
-      <w:pPr>
-        <w:jc w:val="center"/>
-      </w:pPr>
-      <w:r>
-        <w:t>Figure 43: After refactoring 4</w:t>
-      </w:r>
-    </w:p>
-    <w:p>
-      <w:pPr>
-        <w:jc w:val="center"/>
-      </w:pPr>
-    </w:p>
-    <w:p>
-      <w:pPr>
-        <w:jc w:val="center"/>
-      </w:pPr>
-    </w:p>
-    <w:p>
-      <w:pPr>
-        <w:jc w:val="center"/>
-      </w:pPr>
-    </w:p>
-    <w:p>
-      <w:pPr>
-        <w:jc w:val="center"/>
-      </w:pPr>
-    </w:p>
-    <w:p>
-      <w:pPr>
-        <w:rPr>
-          <w:b/>
-          <w:bCs/>
-          <w:sz w:val="24"/>
-          <w:szCs w:val="24"/>
-        </w:rPr>
-      </w:pPr>
-      <w:r>
-        <w:rPr>
-          <w:b/>
-          <w:bCs/>
-          <w:sz w:val="24"/>
-          <w:szCs w:val="24"/>
-        </w:rPr>
-        <w:t>Running tests 1 to 10 again:</w:t>
-      </w:r>
-    </w:p>
-    <w:p>
-      <w:pPr>
-        <w:jc w:val="center"/>
-        <w:rPr>
-          <w:b/>
-          <w:bCs/>
-          <w:sz w:val="24"/>
-          <w:szCs w:val="24"/>
-        </w:rPr>
-      </w:pPr>
-      <w:r>
-        <w:rPr>
-          <w:noProof/>
-        </w:rPr>
-        <w:drawing>
-          <wp:inline distT="0" distB="0" distL="0" distR="0" wp14:anchorId="0B32FEEB" wp14:editId="3E6A36EB">
-            <wp:extent cx="5229225" cy="2371725"/>
-            <wp:effectExtent l="0" t="0" r="9525" b="9525"/>
-            <wp:docPr id="128" name="Picture 128"/>
             <wp:cNvGraphicFramePr>
               <a:graphicFrameLocks xmlns:a="http://schemas.openxmlformats.org/drawingml/2006/main" noChangeAspect="1"/>
             </wp:cNvGraphicFramePr>
@@ -13785,7 +13681,7 @@
                   <pic:spPr>
                     <a:xfrm>
                       <a:off x="0" y="0"/>
-                      <a:ext cx="5229225" cy="2371725"/>
+                      <a:ext cx="2809875" cy="647700"/>
                     </a:xfrm>
                     <a:prstGeom prst="rect">
                       <a:avLst/>
@@ -13801,6 +13697,53 @@
     <w:p>
       <w:pPr>
         <w:jc w:val="center"/>
+      </w:pPr>
+      <w:r>
+        <w:t>Figure 43: After refactoring 4</w:t>
+      </w:r>
+    </w:p>
+    <w:p>
+      <w:pPr>
+        <w:jc w:val="center"/>
+      </w:pPr>
+    </w:p>
+    <w:p>
+      <w:pPr>
+        <w:jc w:val="center"/>
+      </w:pPr>
+    </w:p>
+    <w:p>
+      <w:pPr>
+        <w:jc w:val="center"/>
+      </w:pPr>
+    </w:p>
+    <w:p>
+      <w:pPr>
+        <w:jc w:val="center"/>
+      </w:pPr>
+    </w:p>
+    <w:p>
+      <w:pPr>
+        <w:rPr>
+          <w:b/>
+          <w:bCs/>
+          <w:sz w:val="24"/>
+          <w:szCs w:val="24"/>
+        </w:rPr>
+      </w:pPr>
+      <w:r>
+        <w:rPr>
+          <w:b/>
+          <w:bCs/>
+          <w:sz w:val="24"/>
+          <w:szCs w:val="24"/>
+        </w:rPr>
+        <w:t>Running tests 1 to 10 again:</w:t>
+      </w:r>
+    </w:p>
+    <w:p>
+      <w:pPr>
+        <w:jc w:val="center"/>
         <w:rPr>
           <w:b/>
           <w:bCs/>
@@ -13813,10 +13756,10 @@
           <w:noProof/>
         </w:rPr>
         <w:drawing>
-          <wp:inline distT="0" distB="0" distL="0" distR="0" wp14:anchorId="1263686A" wp14:editId="0AA976F0">
-            <wp:extent cx="5133975" cy="2324100"/>
-            <wp:effectExtent l="0" t="0" r="9525" b="0"/>
-            <wp:docPr id="129" name="Picture 129"/>
+          <wp:inline distT="0" distB="0" distL="0" distR="0" wp14:anchorId="0B32FEEB" wp14:editId="3E6A36EB">
+            <wp:extent cx="5229225" cy="2371725"/>
+            <wp:effectExtent l="0" t="0" r="9525" b="9525"/>
+            <wp:docPr id="128" name="Picture 128"/>
             <wp:cNvGraphicFramePr>
               <a:graphicFrameLocks xmlns:a="http://schemas.openxmlformats.org/drawingml/2006/main" noChangeAspect="1"/>
             </wp:cNvGraphicFramePr>
@@ -13836,7 +13779,7 @@
                   <pic:spPr>
                     <a:xfrm>
                       <a:off x="0" y="0"/>
-                      <a:ext cx="5133975" cy="2324100"/>
+                      <a:ext cx="5229225" cy="2371725"/>
                     </a:xfrm>
                     <a:prstGeom prst="rect">
                       <a:avLst/>
@@ -13851,55 +13794,10 @@
     </w:p>
     <w:p>
       <w:pPr>
-        <w:rPr>
-          <w:sz w:val="24"/>
-          <w:szCs w:val="24"/>
-        </w:rPr>
-      </w:pPr>
-      <w:r>
-        <w:rPr>
-          <w:b/>
-          <w:bCs/>
-          <w:sz w:val="24"/>
-          <w:szCs w:val="24"/>
-        </w:rPr>
-        <w:t>Test Case 1 Passed:</w:t>
-      </w:r>
-      <w:r>
-        <w:rPr>
-          <w:sz w:val="24"/>
-          <w:szCs w:val="24"/>
-        </w:rPr>
-        <w:t xml:space="preserve"> The above screenshots show that each time the program is run a random word is generated.</w:t>
-      </w:r>
-    </w:p>
-    <w:p>
-      <w:pPr>
-        <w:rPr>
-          <w:sz w:val="24"/>
-          <w:szCs w:val="24"/>
-        </w:rPr>
-      </w:pPr>
-      <w:r>
-        <w:rPr>
-          <w:b/>
-          <w:bCs/>
-          <w:sz w:val="24"/>
-          <w:szCs w:val="24"/>
-        </w:rPr>
-        <w:t xml:space="preserve">Test Case 2 Passed: </w:t>
-      </w:r>
-      <w:r>
-        <w:rPr>
-          <w:sz w:val="24"/>
-          <w:szCs w:val="24"/>
-        </w:rPr>
-        <w:t>The blank spaces displayed matches the number of letters in the word.</w:t>
-      </w:r>
-    </w:p>
-    <w:p>
-      <w:pPr>
-        <w:rPr>
+        <w:jc w:val="center"/>
+        <w:rPr>
+          <w:b/>
+          <w:bCs/>
           <w:sz w:val="24"/>
           <w:szCs w:val="24"/>
         </w:rPr>
@@ -13908,12 +13806,11 @@
         <w:rPr>
           <w:noProof/>
         </w:rPr>
-        <w:lastRenderedPageBreak/>
         <w:drawing>
-          <wp:inline distT="0" distB="0" distL="0" distR="0" wp14:anchorId="12B7271E" wp14:editId="4A50A4C0">
-            <wp:extent cx="5334000" cy="5638800"/>
-            <wp:effectExtent l="0" t="0" r="0" b="0"/>
-            <wp:docPr id="130" name="Picture 130"/>
+          <wp:inline distT="0" distB="0" distL="0" distR="0" wp14:anchorId="1263686A" wp14:editId="0AA976F0">
+            <wp:extent cx="5133975" cy="2324100"/>
+            <wp:effectExtent l="0" t="0" r="9525" b="0"/>
+            <wp:docPr id="129" name="Picture 129"/>
             <wp:cNvGraphicFramePr>
               <a:graphicFrameLocks xmlns:a="http://schemas.openxmlformats.org/drawingml/2006/main" noChangeAspect="1"/>
             </wp:cNvGraphicFramePr>
@@ -13933,7 +13830,7 @@
                   <pic:spPr>
                     <a:xfrm>
                       <a:off x="0" y="0"/>
-                      <a:ext cx="5334000" cy="5638800"/>
+                      <a:ext cx="5133975" cy="2324100"/>
                     </a:xfrm>
                     <a:prstGeom prst="rect">
                       <a:avLst/>
@@ -13960,136 +13857,43 @@
           <w:sz w:val="24"/>
           <w:szCs w:val="24"/>
         </w:rPr>
-        <w:t xml:space="preserve">Test Case </w:t>
-      </w:r>
-      <w:r>
-        <w:rPr>
-          <w:b/>
-          <w:bCs/>
-          <w:sz w:val="24"/>
-          <w:szCs w:val="24"/>
-        </w:rPr>
-        <w:t>3</w:t>
-      </w:r>
-      <w:r>
-        <w:rPr>
-          <w:b/>
-          <w:bCs/>
-          <w:sz w:val="24"/>
-          <w:szCs w:val="24"/>
-        </w:rPr>
-        <w:t xml:space="preserve"> Passed:</w:t>
-      </w:r>
-      <w:r>
-        <w:rPr>
-          <w:sz w:val="24"/>
-          <w:szCs w:val="24"/>
-        </w:rPr>
-        <w:t xml:space="preserve"> </w:t>
-      </w:r>
-      <w:r>
-        <w:rPr>
-          <w:sz w:val="24"/>
-          <w:szCs w:val="24"/>
-        </w:rPr>
-        <w:t>The above screenshot shows that when the player enters a letter that is present in the word the blank space is replaced by the letter.</w:t>
-      </w:r>
-    </w:p>
-    <w:p>
-      <w:pPr>
-        <w:rPr>
-          <w:sz w:val="24"/>
-          <w:szCs w:val="24"/>
-        </w:rPr>
-      </w:pPr>
-      <w:r>
-        <w:rPr>
-          <w:b/>
-          <w:bCs/>
-          <w:sz w:val="24"/>
-          <w:szCs w:val="24"/>
-        </w:rPr>
-        <w:t xml:space="preserve">Test Case </w:t>
-      </w:r>
-      <w:r>
-        <w:rPr>
-          <w:b/>
-          <w:bCs/>
-          <w:sz w:val="24"/>
-          <w:szCs w:val="24"/>
-        </w:rPr>
-        <w:t>4</w:t>
-      </w:r>
-      <w:r>
-        <w:rPr>
-          <w:b/>
-          <w:bCs/>
-          <w:sz w:val="24"/>
-          <w:szCs w:val="24"/>
-        </w:rPr>
-        <w:t xml:space="preserve"> Passed:</w:t>
-      </w:r>
-      <w:r>
-        <w:rPr>
-          <w:sz w:val="24"/>
-          <w:szCs w:val="24"/>
-        </w:rPr>
-        <w:t xml:space="preserve"> </w:t>
-      </w:r>
-      <w:r>
-        <w:rPr>
-          <w:sz w:val="24"/>
-          <w:szCs w:val="24"/>
-        </w:rPr>
-        <w:t>It also shows that when a letter not in the word was entered in this case letter “a” 1 life is deducted from the players total life.</w:t>
-      </w:r>
-    </w:p>
-    <w:p>
-      <w:pPr>
-        <w:rPr>
-          <w:b/>
-          <w:bCs/>
-          <w:sz w:val="24"/>
-          <w:szCs w:val="24"/>
-        </w:rPr>
-      </w:pPr>
-    </w:p>
-    <w:p>
-      <w:pPr>
-        <w:rPr>
-          <w:b/>
-          <w:bCs/>
-          <w:sz w:val="24"/>
-          <w:szCs w:val="24"/>
-        </w:rPr>
-      </w:pPr>
-    </w:p>
-    <w:p>
-      <w:pPr>
-        <w:rPr>
-          <w:b/>
-          <w:bCs/>
-          <w:sz w:val="24"/>
-          <w:szCs w:val="24"/>
-        </w:rPr>
-      </w:pPr>
-    </w:p>
-    <w:p>
-      <w:pPr>
-        <w:rPr>
-          <w:b/>
-          <w:bCs/>
-          <w:sz w:val="24"/>
-          <w:szCs w:val="24"/>
-        </w:rPr>
-      </w:pPr>
-    </w:p>
-    <w:p>
-      <w:pPr>
-        <w:jc w:val="center"/>
-        <w:rPr>
-          <w:b/>
-          <w:bCs/>
+        <w:t>Test Case 1 Passed:</w:t>
+      </w:r>
+      <w:r>
+        <w:rPr>
+          <w:sz w:val="24"/>
+          <w:szCs w:val="24"/>
+        </w:rPr>
+        <w:t xml:space="preserve"> The above screenshots show that each time the program is run a random word is generated.</w:t>
+      </w:r>
+    </w:p>
+    <w:p>
+      <w:pPr>
+        <w:rPr>
+          <w:sz w:val="24"/>
+          <w:szCs w:val="24"/>
+        </w:rPr>
+      </w:pPr>
+      <w:r>
+        <w:rPr>
+          <w:b/>
+          <w:bCs/>
+          <w:sz w:val="24"/>
+          <w:szCs w:val="24"/>
+        </w:rPr>
+        <w:t xml:space="preserve">Test Case 2 Passed: </w:t>
+      </w:r>
+      <w:r>
+        <w:rPr>
+          <w:sz w:val="24"/>
+          <w:szCs w:val="24"/>
+        </w:rPr>
+        <w:t>The blank spaces displayed matches the number of letters in the word.</w:t>
+      </w:r>
+    </w:p>
+    <w:p>
+      <w:pPr>
+        <w:rPr>
           <w:sz w:val="24"/>
           <w:szCs w:val="24"/>
         </w:rPr>
@@ -14100,10 +13904,10 @@
         </w:rPr>
         <w:lastRenderedPageBreak/>
         <w:drawing>
-          <wp:inline distT="0" distB="0" distL="0" distR="0" wp14:anchorId="2EB8FB01" wp14:editId="09822025">
-            <wp:extent cx="3609975" cy="3514725"/>
-            <wp:effectExtent l="0" t="0" r="9525" b="9525"/>
-            <wp:docPr id="131" name="Picture 131"/>
+          <wp:inline distT="0" distB="0" distL="0" distR="0" wp14:anchorId="12B7271E" wp14:editId="4A50A4C0">
+            <wp:extent cx="5334000" cy="5638800"/>
+            <wp:effectExtent l="0" t="0" r="0" b="0"/>
+            <wp:docPr id="130" name="Picture 130"/>
             <wp:cNvGraphicFramePr>
               <a:graphicFrameLocks xmlns:a="http://schemas.openxmlformats.org/drawingml/2006/main" noChangeAspect="1"/>
             </wp:cNvGraphicFramePr>
@@ -14123,6 +13927,196 @@
                   <pic:spPr>
                     <a:xfrm>
                       <a:off x="0" y="0"/>
+                      <a:ext cx="5334000" cy="5638800"/>
+                    </a:xfrm>
+                    <a:prstGeom prst="rect">
+                      <a:avLst/>
+                    </a:prstGeom>
+                  </pic:spPr>
+                </pic:pic>
+              </a:graphicData>
+            </a:graphic>
+          </wp:inline>
+        </w:drawing>
+      </w:r>
+    </w:p>
+    <w:p>
+      <w:pPr>
+        <w:rPr>
+          <w:sz w:val="24"/>
+          <w:szCs w:val="24"/>
+        </w:rPr>
+      </w:pPr>
+      <w:r>
+        <w:rPr>
+          <w:b/>
+          <w:bCs/>
+          <w:sz w:val="24"/>
+          <w:szCs w:val="24"/>
+        </w:rPr>
+        <w:t xml:space="preserve">Test Case </w:t>
+      </w:r>
+      <w:r>
+        <w:rPr>
+          <w:b/>
+          <w:bCs/>
+          <w:sz w:val="24"/>
+          <w:szCs w:val="24"/>
+        </w:rPr>
+        <w:t>3</w:t>
+      </w:r>
+      <w:r>
+        <w:rPr>
+          <w:b/>
+          <w:bCs/>
+          <w:sz w:val="24"/>
+          <w:szCs w:val="24"/>
+        </w:rPr>
+        <w:t xml:space="preserve"> Passed:</w:t>
+      </w:r>
+      <w:r>
+        <w:rPr>
+          <w:sz w:val="24"/>
+          <w:szCs w:val="24"/>
+        </w:rPr>
+        <w:t xml:space="preserve"> </w:t>
+      </w:r>
+      <w:r>
+        <w:rPr>
+          <w:sz w:val="24"/>
+          <w:szCs w:val="24"/>
+        </w:rPr>
+        <w:t>The above screenshot shows that when the player enters a letter that is present in the word the blank space is replaced by the letter.</w:t>
+      </w:r>
+    </w:p>
+    <w:p>
+      <w:pPr>
+        <w:rPr>
+          <w:sz w:val="24"/>
+          <w:szCs w:val="24"/>
+        </w:rPr>
+      </w:pPr>
+      <w:r>
+        <w:rPr>
+          <w:b/>
+          <w:bCs/>
+          <w:sz w:val="24"/>
+          <w:szCs w:val="24"/>
+        </w:rPr>
+        <w:t xml:space="preserve">Test Case </w:t>
+      </w:r>
+      <w:r>
+        <w:rPr>
+          <w:b/>
+          <w:bCs/>
+          <w:sz w:val="24"/>
+          <w:szCs w:val="24"/>
+        </w:rPr>
+        <w:t>4</w:t>
+      </w:r>
+      <w:r>
+        <w:rPr>
+          <w:b/>
+          <w:bCs/>
+          <w:sz w:val="24"/>
+          <w:szCs w:val="24"/>
+        </w:rPr>
+        <w:t xml:space="preserve"> Passed:</w:t>
+      </w:r>
+      <w:r>
+        <w:rPr>
+          <w:sz w:val="24"/>
+          <w:szCs w:val="24"/>
+        </w:rPr>
+        <w:t xml:space="preserve"> </w:t>
+      </w:r>
+      <w:r>
+        <w:rPr>
+          <w:sz w:val="24"/>
+          <w:szCs w:val="24"/>
+        </w:rPr>
+        <w:t>It also shows that when a letter not in the word was entered in this case letter “a” 1 life is deducted from the players total life.</w:t>
+      </w:r>
+    </w:p>
+    <w:p>
+      <w:pPr>
+        <w:rPr>
+          <w:b/>
+          <w:bCs/>
+          <w:sz w:val="24"/>
+          <w:szCs w:val="24"/>
+        </w:rPr>
+      </w:pPr>
+    </w:p>
+    <w:p>
+      <w:pPr>
+        <w:rPr>
+          <w:b/>
+          <w:bCs/>
+          <w:sz w:val="24"/>
+          <w:szCs w:val="24"/>
+        </w:rPr>
+      </w:pPr>
+    </w:p>
+    <w:p>
+      <w:pPr>
+        <w:rPr>
+          <w:b/>
+          <w:bCs/>
+          <w:sz w:val="24"/>
+          <w:szCs w:val="24"/>
+        </w:rPr>
+      </w:pPr>
+    </w:p>
+    <w:p>
+      <w:pPr>
+        <w:rPr>
+          <w:b/>
+          <w:bCs/>
+          <w:sz w:val="24"/>
+          <w:szCs w:val="24"/>
+        </w:rPr>
+      </w:pPr>
+    </w:p>
+    <w:p>
+      <w:pPr>
+        <w:jc w:val="center"/>
+        <w:rPr>
+          <w:b/>
+          <w:bCs/>
+          <w:sz w:val="24"/>
+          <w:szCs w:val="24"/>
+        </w:rPr>
+      </w:pPr>
+      <w:r>
+        <w:rPr>
+          <w:noProof/>
+        </w:rPr>
+        <w:lastRenderedPageBreak/>
+        <w:drawing>
+          <wp:inline distT="0" distB="0" distL="0" distR="0" wp14:anchorId="2EB8FB01" wp14:editId="09822025">
+            <wp:extent cx="3609975" cy="3514725"/>
+            <wp:effectExtent l="0" t="0" r="9525" b="9525"/>
+            <wp:docPr id="131" name="Picture 131"/>
+            <wp:cNvGraphicFramePr>
+              <a:graphicFrameLocks xmlns:a="http://schemas.openxmlformats.org/drawingml/2006/main" noChangeAspect="1"/>
+            </wp:cNvGraphicFramePr>
+            <a:graphic xmlns:a="http://schemas.openxmlformats.org/drawingml/2006/main">
+              <a:graphicData uri="http://schemas.openxmlformats.org/drawingml/2006/picture">
+                <pic:pic xmlns:pic="http://schemas.openxmlformats.org/drawingml/2006/picture">
+                  <pic:nvPicPr>
+                    <pic:cNvPr id="1" name=""/>
+                    <pic:cNvPicPr/>
+                  </pic:nvPicPr>
+                  <pic:blipFill>
+                    <a:blip r:embed="rId55"/>
+                    <a:stretch>
+                      <a:fillRect/>
+                    </a:stretch>
+                  </pic:blipFill>
+                  <pic:spPr>
+                    <a:xfrm>
+                      <a:off x="0" y="0"/>
                       <a:ext cx="3609975" cy="3514725"/>
                     </a:xfrm>
                     <a:prstGeom prst="rect">
@@ -14217,7 +14211,7 @@
                     <pic:cNvPicPr/>
                   </pic:nvPicPr>
                   <pic:blipFill rotWithShape="1">
-                    <a:blip r:embed="rId55"/>
+                    <a:blip r:embed="rId56"/>
                     <a:srcRect r="3778" b="54071"/>
                     <a:stretch/>
                   </pic:blipFill>
@@ -14329,7 +14323,7 @@
                     <pic:cNvPicPr/>
                   </pic:nvPicPr>
                   <pic:blipFill rotWithShape="1">
-                    <a:blip r:embed="rId55"/>
+                    <a:blip r:embed="rId56"/>
                     <a:srcRect t="51644" r="3279" b="20841"/>
                     <a:stretch/>
                   </pic:blipFill>
@@ -14427,7 +14421,7 @@
                     <pic:cNvPicPr/>
                   </pic:nvPicPr>
                   <pic:blipFill>
-                    <a:blip r:embed="rId56"/>
+                    <a:blip r:embed="rId57"/>
                     <a:stretch>
                       <a:fillRect/>
                     </a:stretch>
@@ -14615,7 +14609,7 @@
                     <pic:cNvPicPr/>
                   </pic:nvPicPr>
                   <pic:blipFill rotWithShape="1">
-                    <a:blip r:embed="rId57"/>
+                    <a:blip r:embed="rId58"/>
                     <a:srcRect b="30846"/>
                     <a:stretch/>
                   </pic:blipFill>
@@ -14699,7 +14693,7 @@
                     <pic:cNvPicPr/>
                   </pic:nvPicPr>
                   <pic:blipFill>
-                    <a:blip r:embed="rId58"/>
+                    <a:blip r:embed="rId59"/>
                     <a:stretch>
                       <a:fillRect/>
                     </a:stretch>
@@ -14784,7 +14778,7 @@
                     <pic:cNvPicPr/>
                   </pic:nvPicPr>
                   <pic:blipFill>
-                    <a:blip r:embed="rId59"/>
+                    <a:blip r:embed="rId60"/>
                     <a:stretch>
                       <a:fillRect/>
                     </a:stretch>
@@ -14914,7 +14908,7 @@
                     <pic:cNvPicPr/>
                   </pic:nvPicPr>
                   <pic:blipFill>
-                    <a:blip r:embed="rId60"/>
+                    <a:blip r:embed="rId61"/>
                     <a:stretch>
                       <a:fillRect/>
                     </a:stretch>
@@ -15148,7 +15142,7 @@
           </mc:Choice>
           <mc:Fallback>
             <w:pict>
-              <v:rect w14:anchorId="03D22952" id="Rectangle 146" o:spid="_x0000_s1026" style="position:absolute;margin-left:21pt;margin-top:385.5pt;width:173.25pt;height:15pt;z-index:251877888;visibility:visible;mso-wrap-style:square;mso-width-percent:0;mso-height-percent:0;mso-wrap-distance-left:9pt;mso-wrap-distance-top:0;mso-wrap-distance-right:9pt;mso-wrap-distance-bottom:0;mso-position-horizontal:absolute;mso-position-horizontal-relative:text;mso-position-vertical:absolute;mso-position-vertical-relative:text;mso-width-percent:0;mso-height-percent:0;mso-width-relative:margin;mso-height-relative:margin;v-text-anchor:middle" o:gfxdata="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" fillcolor="#ffc000" strokecolor="black [3213]" strokeweight="2pt">
+              <v:rect w14:anchorId="6AF33D40" id="Rectangle 146" o:spid="_x0000_s1026" style="position:absolute;margin-left:21pt;margin-top:385.5pt;width:173.25pt;height:15pt;z-index:251877888;visibility:visible;mso-wrap-style:square;mso-width-percent:0;mso-height-percent:0;mso-wrap-distance-left:9pt;mso-wrap-distance-top:0;mso-wrap-distance-right:9pt;mso-wrap-distance-bottom:0;mso-position-horizontal:absolute;mso-position-horizontal-relative:text;mso-position-vertical:absolute;mso-position-vertical-relative:text;mso-width-percent:0;mso-height-percent:0;mso-width-relative:margin;mso-height-relative:margin;v-text-anchor:middle" o:gfxdata="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" fillcolor="#ffc000" strokecolor="black [3213]" strokeweight="2pt">
                 <v:fill opacity="27499f"/>
               </v:rect>
             </w:pict>
@@ -15234,7 +15228,7 @@
           </mc:Choice>
           <mc:Fallback>
             <w:pict>
-              <v:rect w14:anchorId="0D423391" id="Rectangle 141" o:spid="_x0000_s1026" style="position:absolute;margin-left:20.25pt;margin-top:411.75pt;width:282.75pt;height:31.5pt;z-index:251855360;visibility:visible;mso-wrap-style:square;mso-width-percent:0;mso-height-percent:0;mso-wrap-distance-left:9pt;mso-wrap-distance-top:0;mso-wrap-distance-right:9pt;mso-wrap-distance-bottom:0;mso-position-horizontal:absolute;mso-position-horizontal-relative:text;mso-position-vertical:absolute;mso-position-vertical-relative:text;mso-width-percent:0;mso-height-percent:0;mso-width-relative:margin;mso-height-relative:margin;v-text-anchor:middle" o:gfxdata="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" fillcolor="#ffc000" strokecolor="black [3213]" strokeweight="2pt">
+              <v:rect w14:anchorId="4C3A0BCE" id="Rectangle 141" o:spid="_x0000_s1026" style="position:absolute;margin-left:20.25pt;margin-top:411.75pt;width:282.75pt;height:31.5pt;z-index:251855360;visibility:visible;mso-wrap-style:square;mso-width-percent:0;mso-height-percent:0;mso-wrap-distance-left:9pt;mso-wrap-distance-top:0;mso-wrap-distance-right:9pt;mso-wrap-distance-bottom:0;mso-position-horizontal:absolute;mso-position-horizontal-relative:text;mso-position-vertical:absolute;mso-position-vertical-relative:text;mso-width-percent:0;mso-height-percent:0;mso-width-relative:margin;mso-height-relative:margin;v-text-anchor:middle" o:gfxdata="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" fillcolor="#ffc000" strokecolor="black [3213]" strokeweight="2pt">
                 <v:fill opacity="27499f"/>
               </v:rect>
             </w:pict>
@@ -15320,7 +15314,7 @@
           </mc:Choice>
           <mc:Fallback>
             <w:pict>
-              <v:rect w14:anchorId="0FD745D6" id="Rectangle 145" o:spid="_x0000_s1026" style="position:absolute;margin-left:20.25pt;margin-top:320.25pt;width:165pt;height:16.5pt;z-index:251868672;visibility:visible;mso-wrap-style:square;mso-width-percent:0;mso-height-percent:0;mso-wrap-distance-left:9pt;mso-wrap-distance-top:0;mso-wrap-distance-right:9pt;mso-wrap-distance-bottom:0;mso-position-horizontal:absolute;mso-position-horizontal-relative:text;mso-position-vertical:absolute;mso-position-vertical-relative:text;mso-width-percent:0;mso-height-percent:0;mso-width-relative:margin;mso-height-relative:margin;v-text-anchor:middle" o:gfxdata="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" fillcolor="#ffc000" strokecolor="black [3213]" strokeweight="2pt">
+              <v:rect w14:anchorId="3B7F4A5D" id="Rectangle 145" o:spid="_x0000_s1026" style="position:absolute;margin-left:20.25pt;margin-top:320.25pt;width:165pt;height:16.5pt;z-index:251868672;visibility:visible;mso-wrap-style:square;mso-width-percent:0;mso-height-percent:0;mso-wrap-distance-left:9pt;mso-wrap-distance-top:0;mso-wrap-distance-right:9pt;mso-wrap-distance-bottom:0;mso-position-horizontal:absolute;mso-position-horizontal-relative:text;mso-position-vertical:absolute;mso-position-vertical-relative:text;mso-width-percent:0;mso-height-percent:0;mso-width-relative:margin;mso-height-relative:margin;v-text-anchor:middle" o:gfxdata="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" fillcolor="#ffc000" strokecolor="black [3213]" strokeweight="2pt">
                 <v:fill opacity="27499f"/>
               </v:rect>
             </w:pict>
@@ -15347,7 +15341,7 @@
                     <pic:cNvPicPr/>
                   </pic:nvPicPr>
                   <pic:blipFill>
-                    <a:blip r:embed="rId61"/>
+                    <a:blip r:embed="rId62"/>
                     <a:stretch>
                       <a:fillRect/>
                     </a:stretch>
@@ -15385,8 +15379,8 @@
       </w:r>
     </w:p>
     <w:sectPr>
-      <w:headerReference w:type="default" r:id="rId62"/>
-      <w:footerReference w:type="default" r:id="rId63"/>
+      <w:headerReference w:type="default" r:id="rId63"/>
+      <w:footerReference w:type="default" r:id="rId64"/>
       <w:pgSz w:w="11906" w:h="16838"/>
       <w:pgMar w:top="1440" w:right="1440" w:bottom="1440" w:left="1440" w:header="708" w:footer="708" w:gutter="0"/>
       <w:pgNumType w:start="0"/>
@@ -19179,6 +19173,7 @@
   </w:compat>
   <w:rsids>
     <w:rsidRoot w:val="00D86CF8"/>
+    <w:rsid w:val="002F776C"/>
     <w:rsid w:val="00D86CF8"/>
     <w:rsid w:val="00EF7B96"/>
   </w:rsids>

</xml_diff>